<commit_message>
[Base] Terminado atividade e documentos
</commit_message>
<xml_diff>
--- a/Atividade5/Atividade5-SI.docx
+++ b/Atividade5/Atividade5-SI.docx
@@ -8,16 +8,12 @@
         <w:ind w:left="0" w:firstLine="0"/>
         <w:jc w:val="center"/>
         <w:rPr>
-          <w:rFonts w:eastAsia="Times New Roman"/>
-          <w:bCs/>
-          <w:sz w:val="24"/>
-          <w:szCs w:val="24"/>
-        </w:rPr>
-      </w:pPr>
-      <w:r>
-        <w:rPr>
-          <w:rFonts w:eastAsia="Times New Roman"/>
-          <w:bCs/>
+          <w:sz w:val="24"/>
+          <w:szCs w:val="24"/>
+        </w:rPr>
+      </w:pPr>
+      <w:r>
+        <w:rPr>
           <w:sz w:val="24"/>
           <w:szCs w:val="24"/>
         </w:rPr>
@@ -30,16 +26,12 @@
         <w:ind w:left="0" w:firstLine="0"/>
         <w:jc w:val="center"/>
         <w:rPr>
-          <w:rFonts w:eastAsia="Times New Roman"/>
-          <w:bCs/>
-          <w:sz w:val="24"/>
-          <w:szCs w:val="24"/>
-        </w:rPr>
-      </w:pPr>
-      <w:r>
-        <w:rPr>
-          <w:rFonts w:eastAsia="Times New Roman"/>
-          <w:bCs/>
+          <w:sz w:val="24"/>
+          <w:szCs w:val="24"/>
+        </w:rPr>
+      </w:pPr>
+      <w:r>
+        <w:rPr>
           <w:sz w:val="24"/>
           <w:szCs w:val="24"/>
         </w:rPr>
@@ -52,16 +44,12 @@
         <w:ind w:left="0" w:firstLine="0"/>
         <w:jc w:val="center"/>
         <w:rPr>
-          <w:rFonts w:eastAsia="Times New Roman"/>
-          <w:bCs/>
-          <w:sz w:val="24"/>
-          <w:szCs w:val="24"/>
-        </w:rPr>
-      </w:pPr>
-      <w:r>
-        <w:rPr>
-          <w:rFonts w:eastAsia="Times New Roman"/>
-          <w:bCs/>
+          <w:sz w:val="24"/>
+          <w:szCs w:val="24"/>
+        </w:rPr>
+      </w:pPr>
+      <w:r>
+        <w:rPr>
           <w:sz w:val="24"/>
           <w:szCs w:val="24"/>
         </w:rPr>
@@ -74,7 +62,6 @@
         <w:ind w:left="0" w:firstLine="0"/>
         <w:jc w:val="center"/>
         <w:rPr>
-          <w:rFonts w:eastAsia="Times New Roman"/>
           <w:b/>
           <w:sz w:val="24"/>
           <w:szCs w:val="24"/>
@@ -87,34 +74,16 @@
         <w:ind w:left="0" w:firstLine="0"/>
         <w:jc w:val="center"/>
         <w:rPr>
-          <w:rFonts w:eastAsia="Times New Roman"/>
-          <w:sz w:val="24"/>
-          <w:szCs w:val="24"/>
-        </w:rPr>
-      </w:pPr>
-      <w:r>
-        <w:rPr>
-          <w:rFonts w:eastAsia="Times New Roman"/>
-          <w:sz w:val="24"/>
-          <w:szCs w:val="24"/>
-        </w:rPr>
-        <w:t>JUAN CARDOSO DA SILVA</w:t>
-      </w:r>
-      <w:r>
-        <w:rPr>
-          <w:rFonts w:eastAsia="Times New Roman"/>
-          <w:sz w:val="24"/>
-          <w:szCs w:val="24"/>
-        </w:rPr>
-        <w:t xml:space="preserve"> - </w:t>
-      </w:r>
-      <w:r>
-        <w:rPr>
-          <w:rFonts w:eastAsia="Times New Roman"/>
-          <w:sz w:val="24"/>
-          <w:szCs w:val="24"/>
-        </w:rPr>
-        <w:t>171257138</w:t>
+          <w:sz w:val="24"/>
+          <w:szCs w:val="24"/>
+        </w:rPr>
+      </w:pPr>
+      <w:r>
+        <w:rPr>
+          <w:sz w:val="24"/>
+          <w:szCs w:val="24"/>
+        </w:rPr>
+        <w:t>JUAN CARDOSO DA SILVA - 171257138</w:t>
       </w:r>
     </w:p>
     <w:p>
@@ -123,12 +92,17 @@
         <w:ind w:left="0" w:firstLine="0"/>
         <w:jc w:val="center"/>
         <w:rPr>
-          <w:rFonts w:eastAsia="Times New Roman"/>
-          <w:b/>
-          <w:sz w:val="24"/>
-          <w:szCs w:val="24"/>
-        </w:rPr>
-      </w:pPr>
+          <w:sz w:val="24"/>
+          <w:szCs w:val="24"/>
+        </w:rPr>
+      </w:pPr>
+      <w:r>
+        <w:rPr>
+          <w:sz w:val="24"/>
+          <w:szCs w:val="24"/>
+        </w:rPr>
+        <w:t xml:space="preserve">GUILHERME DE AGUIAR PACIANOTTO - 181251019 </w:t>
+      </w:r>
     </w:p>
     <w:p>
       <w:pPr>
@@ -136,30 +110,11 @@
         <w:ind w:left="0" w:firstLine="0"/>
         <w:jc w:val="center"/>
         <w:rPr>
-          <w:rFonts w:eastAsia="Times New Roman"/>
-          <w:b/>
-          <w:sz w:val="24"/>
-          <w:szCs w:val="24"/>
-        </w:rPr>
-      </w:pPr>
-      <w:r>
-        <w:rPr>
-          <w:rFonts w:eastAsia="Times New Roman"/>
-          <w:b/>
-          <w:sz w:val="24"/>
-          <w:szCs w:val="24"/>
-        </w:rPr>
-        <w:t xml:space="preserve">MATÉRIA </w:t>
-      </w:r>
-      <w:r>
-        <w:rPr>
-          <w:rFonts w:eastAsia="Times New Roman"/>
-          <w:b/>
-          <w:sz w:val="24"/>
-          <w:szCs w:val="24"/>
-        </w:rPr>
-        <w:t>SEGURANÇA DA INFORMAÇÃO</w:t>
-      </w:r>
+          <w:b/>
+          <w:sz w:val="24"/>
+          <w:szCs w:val="24"/>
+        </w:rPr>
+      </w:pPr>
     </w:p>
     <w:p>
       <w:pPr>
@@ -167,12 +122,19 @@
         <w:ind w:left="0" w:firstLine="0"/>
         <w:jc w:val="center"/>
         <w:rPr>
-          <w:rFonts w:eastAsia="Times New Roman"/>
-          <w:b/>
-          <w:sz w:val="24"/>
-          <w:szCs w:val="24"/>
-        </w:rPr>
-      </w:pPr>
+          <w:b/>
+          <w:sz w:val="24"/>
+          <w:szCs w:val="24"/>
+        </w:rPr>
+      </w:pPr>
+      <w:r>
+        <w:rPr>
+          <w:b/>
+          <w:sz w:val="24"/>
+          <w:szCs w:val="24"/>
+        </w:rPr>
+        <w:t>MATÉRIA SEGURANÇA DA INFORMAÇÃO</w:t>
+      </w:r>
     </w:p>
     <w:p>
       <w:pPr>
@@ -180,16 +142,24 @@
         <w:ind w:left="0" w:firstLine="0"/>
         <w:jc w:val="center"/>
         <w:rPr>
-          <w:rFonts w:eastAsia="Times New Roman"/>
-          <w:bCs/>
-          <w:sz w:val="24"/>
-          <w:szCs w:val="24"/>
-        </w:rPr>
-      </w:pPr>
-      <w:r>
-        <w:rPr>
-          <w:rFonts w:eastAsia="Times New Roman"/>
-          <w:bCs/>
+          <w:b/>
+          <w:sz w:val="24"/>
+          <w:szCs w:val="24"/>
+        </w:rPr>
+      </w:pPr>
+    </w:p>
+    <w:p>
+      <w:pPr>
+        <w:widowControl w:val="0"/>
+        <w:ind w:left="0" w:firstLine="0"/>
+        <w:jc w:val="center"/>
+        <w:rPr>
+          <w:sz w:val="24"/>
+          <w:szCs w:val="24"/>
+        </w:rPr>
+      </w:pPr>
+      <w:r>
+        <w:rPr>
           <w:sz w:val="24"/>
           <w:szCs w:val="24"/>
         </w:rPr>
@@ -197,8 +167,6 @@
       </w:r>
       <w:r>
         <w:rPr>
-          <w:rFonts w:eastAsia="Times New Roman"/>
-          <w:bCs/>
           <w:sz w:val="24"/>
           <w:szCs w:val="24"/>
         </w:rPr>
@@ -211,7 +179,6 @@
         <w:ind w:left="0" w:firstLine="0"/>
         <w:jc w:val="center"/>
         <w:rPr>
-          <w:rFonts w:eastAsia="Times New Roman"/>
           <w:b/>
           <w:sz w:val="24"/>
           <w:szCs w:val="24"/>
@@ -223,19 +190,17 @@
         <w:ind w:left="0" w:firstLine="0"/>
         <w:jc w:val="left"/>
         <w:rPr>
-          <w:rFonts w:eastAsia="Times New Roman"/>
-          <w:b/>
-          <w:sz w:val="24"/>
-          <w:szCs w:val="24"/>
-        </w:rPr>
-      </w:pPr>
-    </w:p>
-    <w:p>
-      <w:pPr>
-        <w:ind w:left="0"/>
+          <w:b/>
+          <w:sz w:val="24"/>
+          <w:szCs w:val="24"/>
+        </w:rPr>
+      </w:pPr>
+    </w:p>
+    <w:p>
+      <w:pPr>
+        <w:ind w:left="0" w:firstLine="1418"/>
         <w:jc w:val="right"/>
         <w:rPr>
-          <w:rFonts w:eastAsia="Times New Roman"/>
           <w:b/>
           <w:sz w:val="24"/>
           <w:szCs w:val="24"/>
@@ -249,20 +214,20 @@
           <w:szCs w:val="24"/>
         </w:rPr>
         <w:drawing>
-          <wp:inline distT="19050" distB="19050" distL="19050" distR="19050" wp14:anchorId="5562442D" wp14:editId="35DE5807">
+          <wp:inline distT="19050" distB="19050" distL="19050" distR="19050" wp14:anchorId="6173DE0B" wp14:editId="351A2DB4">
             <wp:extent cx="3924300" cy="3514725"/>
             <wp:effectExtent l="0" t="0" r="0" b="0"/>
-            <wp:docPr id="2" name="image1.png"/>
+            <wp:docPr id="1" name="image2.png"/>
             <wp:cNvGraphicFramePr/>
             <a:graphic xmlns:a="http://schemas.openxmlformats.org/drawingml/2006/main">
               <a:graphicData uri="http://schemas.openxmlformats.org/drawingml/2006/picture">
                 <pic:pic xmlns:pic="http://schemas.openxmlformats.org/drawingml/2006/picture">
                   <pic:nvPicPr>
-                    <pic:cNvPr id="0" name="image1.png"/>
+                    <pic:cNvPr id="0" name="image2.png"/>
                     <pic:cNvPicPr preferRelativeResize="0"/>
                   </pic:nvPicPr>
                   <pic:blipFill>
-                    <a:blip r:embed="rId8"/>
+                    <a:blip r:embed="rId6"/>
                     <a:srcRect/>
                     <a:stretch>
                       <a:fillRect/>
@@ -287,42 +252,38 @@
     </w:p>
     <w:p>
       <w:pPr>
-        <w:ind w:left="0"/>
-        <w:rPr>
-          <w:rFonts w:eastAsia="Times New Roman"/>
-          <w:b/>
-          <w:sz w:val="24"/>
-          <w:szCs w:val="24"/>
-        </w:rPr>
-      </w:pPr>
-    </w:p>
-    <w:p>
-      <w:pPr>
-        <w:ind w:left="0"/>
-        <w:rPr>
-          <w:rFonts w:eastAsia="Times New Roman"/>
-          <w:b/>
-          <w:sz w:val="24"/>
-          <w:szCs w:val="24"/>
-        </w:rPr>
-      </w:pPr>
-    </w:p>
-    <w:p>
-      <w:pPr>
-        <w:ind w:left="0" w:firstLine="0"/>
-        <w:rPr>
-          <w:rFonts w:eastAsia="Times New Roman"/>
-          <w:b/>
-          <w:sz w:val="24"/>
-          <w:szCs w:val="24"/>
-        </w:rPr>
-      </w:pPr>
-    </w:p>
-    <w:p>
-      <w:pPr>
-        <w:ind w:left="0" w:firstLine="0"/>
-        <w:rPr>
-          <w:rFonts w:eastAsia="Times New Roman"/>
+        <w:ind w:left="0" w:firstLine="1418"/>
+        <w:rPr>
+          <w:b/>
+          <w:sz w:val="24"/>
+          <w:szCs w:val="24"/>
+        </w:rPr>
+      </w:pPr>
+    </w:p>
+    <w:p>
+      <w:pPr>
+        <w:ind w:left="0" w:firstLine="1418"/>
+        <w:rPr>
+          <w:b/>
+          <w:sz w:val="24"/>
+          <w:szCs w:val="24"/>
+        </w:rPr>
+      </w:pPr>
+    </w:p>
+    <w:p>
+      <w:pPr>
+        <w:ind w:left="0" w:firstLine="0"/>
+        <w:rPr>
+          <w:b/>
+          <w:sz w:val="24"/>
+          <w:szCs w:val="24"/>
+        </w:rPr>
+      </w:pPr>
+    </w:p>
+    <w:p>
+      <w:pPr>
+        <w:ind w:left="0" w:firstLine="0"/>
+        <w:rPr>
           <w:b/>
           <w:sz w:val="24"/>
           <w:szCs w:val="24"/>
@@ -334,90 +295,28 @@
         <w:ind w:left="0" w:firstLine="0"/>
         <w:jc w:val="center"/>
         <w:rPr>
-          <w:rFonts w:eastAsia="Times New Roman"/>
-          <w:b/>
-          <w:sz w:val="24"/>
-          <w:szCs w:val="24"/>
-        </w:rPr>
-      </w:pPr>
-      <w:r>
-        <w:rPr>
-          <w:rFonts w:eastAsia="Times New Roman"/>
-          <w:b/>
-          <w:sz w:val="24"/>
-          <w:szCs w:val="24"/>
-        </w:rPr>
-        <w:t xml:space="preserve">Presidente </w:t>
-      </w:r>
-      <w:r>
-        <w:rPr>
-          <w:rFonts w:eastAsia="Times New Roman"/>
-          <w:b/>
-          <w:sz w:val="24"/>
-          <w:szCs w:val="24"/>
-        </w:rPr>
-        <w:t xml:space="preserve">Prudente, </w:t>
-      </w:r>
-      <w:r>
-        <w:rPr>
-          <w:rFonts w:eastAsia="Times New Roman"/>
-          <w:b/>
-          <w:sz w:val="24"/>
-          <w:szCs w:val="24"/>
-        </w:rPr>
-        <w:t>25</w:t>
-      </w:r>
-      <w:r>
-        <w:rPr>
-          <w:rFonts w:eastAsia="Times New Roman"/>
-          <w:b/>
-          <w:sz w:val="24"/>
-          <w:szCs w:val="24"/>
-        </w:rPr>
-        <w:t>/</w:t>
-      </w:r>
-      <w:r>
-        <w:rPr>
-          <w:rFonts w:eastAsia="Times New Roman"/>
-          <w:b/>
-          <w:sz w:val="24"/>
-          <w:szCs w:val="24"/>
-        </w:rPr>
-        <w:t>08</w:t>
-      </w:r>
-      <w:r>
-        <w:rPr>
-          <w:rFonts w:eastAsia="Times New Roman"/>
-          <w:b/>
-          <w:sz w:val="24"/>
-          <w:szCs w:val="24"/>
-        </w:rPr>
-        <w:t>/20</w:t>
-      </w:r>
-      <w:r>
-        <w:rPr>
-          <w:rFonts w:eastAsia="Times New Roman"/>
-          <w:b/>
-          <w:sz w:val="24"/>
-          <w:szCs w:val="24"/>
-        </w:rPr>
-        <w:t>22</w:t>
-      </w:r>
-      <w:r>
-        <w:rPr>
-          <w:sz w:val="24"/>
-          <w:szCs w:val="24"/>
-        </w:rPr>
+          <w:b/>
+          <w:sz w:val="24"/>
+          <w:szCs w:val="24"/>
+        </w:rPr>
+      </w:pPr>
+      <w:r>
+        <w:rPr>
+          <w:b/>
+          <w:sz w:val="24"/>
+          <w:szCs w:val="24"/>
+        </w:rPr>
+        <w:t>Presidente Prudente, 25/08/2022</w:t>
+      </w:r>
+      <w:r>
         <w:br w:type="page"/>
       </w:r>
     </w:p>
     <w:p>
       <w:pPr>
-        <w:ind w:left="0"/>
+        <w:ind w:left="0" w:firstLine="1418"/>
         <w:jc w:val="center"/>
         <w:rPr>
-          <w:rFonts w:eastAsia="Times New Roman"/>
-          <w:bCs/>
           <w:sz w:val="16"/>
           <w:szCs w:val="16"/>
         </w:rPr>
@@ -425,9 +324,1239 @@
     </w:p>
     <w:p>
       <w:pPr>
-        <w:ind w:left="0" w:firstLine="0"/>
-        <w:rPr>
-          <w:rFonts w:eastAsia="Times New Roman"/>
+        <w:pStyle w:val="Ttulo1"/>
+        <w:ind w:left="0" w:firstLine="0"/>
+        <w:rPr>
+          <w:b/>
+          <w:sz w:val="24"/>
+          <w:szCs w:val="24"/>
+        </w:rPr>
+      </w:pPr>
+      <w:r>
+        <w:rPr>
+          <w:b/>
+          <w:sz w:val="24"/>
+          <w:szCs w:val="24"/>
+        </w:rPr>
+        <w:t>INTRODUÇÃO</w:t>
+      </w:r>
+    </w:p>
+    <w:p>
+      <w:pPr>
+        <w:ind w:left="0" w:firstLine="0"/>
+        <w:rPr>
+          <w:sz w:val="24"/>
+          <w:szCs w:val="24"/>
+        </w:rPr>
+      </w:pPr>
+      <w:proofErr w:type="spellStart"/>
+      <w:r>
+        <w:rPr>
+          <w:sz w:val="24"/>
+          <w:szCs w:val="24"/>
+        </w:rPr>
+        <w:t>Diffie-Hellman</w:t>
+      </w:r>
+      <w:proofErr w:type="spellEnd"/>
+      <w:r>
+        <w:rPr>
+          <w:sz w:val="24"/>
+          <w:szCs w:val="24"/>
+        </w:rPr>
+        <w:t xml:space="preserve"> foi uma muito bem recebido depois de seu desenvolvimento em 1976 na história de toda criptografia, introduzindo o conceito de </w:t>
+      </w:r>
+      <w:r>
+        <w:rPr>
+          <w:i/>
+          <w:iCs/>
+          <w:sz w:val="24"/>
+          <w:szCs w:val="24"/>
+        </w:rPr>
+        <w:t>“</w:t>
+      </w:r>
+      <w:proofErr w:type="spellStart"/>
+      <w:r>
+        <w:rPr>
+          <w:i/>
+          <w:iCs/>
+          <w:sz w:val="24"/>
+          <w:szCs w:val="24"/>
+        </w:rPr>
+        <w:t>one</w:t>
+      </w:r>
+      <w:proofErr w:type="spellEnd"/>
+      <w:r>
+        <w:rPr>
+          <w:i/>
+          <w:iCs/>
+          <w:sz w:val="24"/>
+          <w:szCs w:val="24"/>
+        </w:rPr>
+        <w:t xml:space="preserve"> </w:t>
+      </w:r>
+      <w:proofErr w:type="spellStart"/>
+      <w:r>
+        <w:rPr>
+          <w:i/>
+          <w:iCs/>
+          <w:sz w:val="24"/>
+          <w:szCs w:val="24"/>
+        </w:rPr>
+        <w:t>way</w:t>
+      </w:r>
+      <w:proofErr w:type="spellEnd"/>
+      <w:r>
+        <w:rPr>
+          <w:i/>
+          <w:iCs/>
+          <w:sz w:val="24"/>
+          <w:szCs w:val="24"/>
+        </w:rPr>
+        <w:t xml:space="preserve"> </w:t>
+      </w:r>
+      <w:proofErr w:type="spellStart"/>
+      <w:r>
+        <w:rPr>
+          <w:i/>
+          <w:iCs/>
+          <w:sz w:val="24"/>
+          <w:szCs w:val="24"/>
+        </w:rPr>
+        <w:t>trap</w:t>
+      </w:r>
+      <w:proofErr w:type="spellEnd"/>
+      <w:r>
+        <w:rPr>
+          <w:i/>
+          <w:iCs/>
+          <w:sz w:val="24"/>
+          <w:szCs w:val="24"/>
+        </w:rPr>
+        <w:t xml:space="preserve"> </w:t>
+      </w:r>
+      <w:proofErr w:type="spellStart"/>
+      <w:r>
+        <w:rPr>
+          <w:i/>
+          <w:iCs/>
+          <w:sz w:val="24"/>
+          <w:szCs w:val="24"/>
+        </w:rPr>
+        <w:t>door</w:t>
+      </w:r>
+      <w:proofErr w:type="spellEnd"/>
+      <w:r>
+        <w:rPr>
+          <w:i/>
+          <w:iCs/>
+          <w:sz w:val="24"/>
+          <w:szCs w:val="24"/>
+        </w:rPr>
+        <w:t>”</w:t>
+      </w:r>
+      <w:r>
+        <w:rPr>
+          <w:sz w:val="24"/>
+          <w:szCs w:val="24"/>
+        </w:rPr>
+        <w:t xml:space="preserve"> </w:t>
+      </w:r>
+      <w:r>
+        <w:rPr>
+          <w:sz w:val="24"/>
+          <w:szCs w:val="24"/>
+        </w:rPr>
+        <w:t xml:space="preserve">como método de compartilhamento de chaves de </w:t>
+      </w:r>
+      <w:r>
+        <w:rPr>
+          <w:sz w:val="24"/>
+          <w:szCs w:val="24"/>
+        </w:rPr>
+        <w:t>segurança</w:t>
+      </w:r>
+      <w:r>
+        <w:rPr>
+          <w:sz w:val="24"/>
+          <w:szCs w:val="24"/>
+        </w:rPr>
+        <w:t xml:space="preserve"> para </w:t>
+      </w:r>
+      <w:r>
+        <w:rPr>
+          <w:sz w:val="24"/>
+          <w:szCs w:val="24"/>
+        </w:rPr>
+        <w:t>ambas as partes envolvidas, sem necessidade de compartilhar o segredo final de ambas as partes.</w:t>
+      </w:r>
+      <w:r>
+        <w:rPr>
+          <w:sz w:val="24"/>
+          <w:szCs w:val="24"/>
+        </w:rPr>
+        <w:br/>
+        <w:t xml:space="preserve">Esse algoritmo pode ser considerado como o início da criptografia moderna, depois de sua criação, deu espaço para introdução de muitos outros algoritmos criados, inclusive o RSA, criado dois anos depois da introdução do artigo científico original do </w:t>
+      </w:r>
+      <w:proofErr w:type="spellStart"/>
+      <w:r>
+        <w:rPr>
+          <w:sz w:val="24"/>
+          <w:szCs w:val="24"/>
+        </w:rPr>
+        <w:t>Diffie-Hellman</w:t>
+      </w:r>
+      <w:proofErr w:type="spellEnd"/>
+      <w:r>
+        <w:rPr>
+          <w:sz w:val="24"/>
+          <w:szCs w:val="24"/>
+        </w:rPr>
+        <w:t>.</w:t>
+      </w:r>
+    </w:p>
+    <w:p>
+      <w:pPr>
+        <w:ind w:left="0" w:firstLine="0"/>
+        <w:rPr>
+          <w:sz w:val="24"/>
+          <w:szCs w:val="24"/>
+        </w:rPr>
+      </w:pPr>
+      <w:proofErr w:type="spellStart"/>
+      <w:r>
+        <w:rPr>
+          <w:sz w:val="24"/>
+          <w:szCs w:val="24"/>
+        </w:rPr>
+        <w:t>Apersar</w:t>
+      </w:r>
+      <w:proofErr w:type="spellEnd"/>
+      <w:r>
+        <w:rPr>
+          <w:sz w:val="24"/>
+          <w:szCs w:val="24"/>
+        </w:rPr>
+        <w:t xml:space="preserve"> de tudo, o </w:t>
+      </w:r>
+      <w:proofErr w:type="spellStart"/>
+      <w:r>
+        <w:rPr>
+          <w:sz w:val="24"/>
+          <w:szCs w:val="24"/>
+        </w:rPr>
+        <w:t>Diffie-Hellman</w:t>
+      </w:r>
+      <w:proofErr w:type="spellEnd"/>
+      <w:r>
+        <w:rPr>
+          <w:sz w:val="24"/>
+          <w:szCs w:val="24"/>
+        </w:rPr>
+        <w:t xml:space="preserve"> apresenta limitações e o seu uso original foi descartado para aceitar outras variantes como </w:t>
+      </w:r>
+      <w:proofErr w:type="gramStart"/>
+      <w:r>
+        <w:rPr>
+          <w:sz w:val="24"/>
+          <w:szCs w:val="24"/>
+        </w:rPr>
+        <w:t>DHL(</w:t>
+      </w:r>
+      <w:proofErr w:type="spellStart"/>
+      <w:proofErr w:type="gramEnd"/>
+      <w:r>
+        <w:rPr>
+          <w:sz w:val="24"/>
+          <w:szCs w:val="24"/>
+        </w:rPr>
+        <w:t>Diffie-Hellman</w:t>
+      </w:r>
+      <w:proofErr w:type="spellEnd"/>
+      <w:r>
+        <w:rPr>
+          <w:sz w:val="24"/>
+          <w:szCs w:val="24"/>
+        </w:rPr>
+        <w:t xml:space="preserve"> </w:t>
+      </w:r>
+      <w:proofErr w:type="spellStart"/>
+      <w:r>
+        <w:rPr>
+          <w:sz w:val="24"/>
+          <w:szCs w:val="24"/>
+        </w:rPr>
+        <w:t>Logarithm</w:t>
+      </w:r>
+      <w:proofErr w:type="spellEnd"/>
+      <w:r>
+        <w:rPr>
+          <w:sz w:val="24"/>
+          <w:szCs w:val="24"/>
+        </w:rPr>
+        <w:t xml:space="preserve"> </w:t>
+      </w:r>
+      <w:proofErr w:type="spellStart"/>
+      <w:r>
+        <w:rPr>
+          <w:sz w:val="24"/>
+          <w:szCs w:val="24"/>
+        </w:rPr>
+        <w:t>Problem</w:t>
+      </w:r>
+      <w:proofErr w:type="spellEnd"/>
+      <w:r>
+        <w:rPr>
+          <w:sz w:val="24"/>
+          <w:szCs w:val="24"/>
+        </w:rPr>
+        <w:t>), ou DDH(</w:t>
+      </w:r>
+      <w:proofErr w:type="spellStart"/>
+      <w:r>
+        <w:rPr>
+          <w:sz w:val="24"/>
+          <w:szCs w:val="24"/>
+        </w:rPr>
+        <w:t>Dicision</w:t>
+      </w:r>
+      <w:proofErr w:type="spellEnd"/>
+      <w:r>
+        <w:rPr>
+          <w:sz w:val="24"/>
+          <w:szCs w:val="24"/>
+        </w:rPr>
+        <w:t xml:space="preserve"> </w:t>
+      </w:r>
+      <w:proofErr w:type="spellStart"/>
+      <w:r>
+        <w:rPr>
+          <w:sz w:val="24"/>
+          <w:szCs w:val="24"/>
+        </w:rPr>
+        <w:t>Diffie-Hellman</w:t>
+      </w:r>
+      <w:proofErr w:type="spellEnd"/>
+      <w:r>
+        <w:rPr>
+          <w:sz w:val="24"/>
+          <w:szCs w:val="24"/>
+        </w:rPr>
+        <w:t xml:space="preserve"> </w:t>
+      </w:r>
+      <w:proofErr w:type="spellStart"/>
+      <w:r>
+        <w:rPr>
+          <w:sz w:val="24"/>
+          <w:szCs w:val="24"/>
+        </w:rPr>
+        <w:t>problem</w:t>
+      </w:r>
+      <w:proofErr w:type="spellEnd"/>
+      <w:r>
+        <w:rPr>
+          <w:sz w:val="24"/>
+          <w:szCs w:val="24"/>
+        </w:rPr>
+        <w:t>).</w:t>
+      </w:r>
+    </w:p>
+    <w:p>
+      <w:pPr>
+        <w:ind w:left="0" w:firstLine="0"/>
+        <w:rPr>
+          <w:sz w:val="24"/>
+          <w:szCs w:val="24"/>
+        </w:rPr>
+      </w:pPr>
+      <w:r>
+        <w:rPr>
+          <w:sz w:val="24"/>
+          <w:szCs w:val="24"/>
+        </w:rPr>
+        <w:t>Neste artigo foi desenvolvido para entender o algoritmo original e as suas utilidades de aplicações modernas, sendo ele um dos algoritmos bases para toda área de criptografia.</w:t>
+      </w:r>
+    </w:p>
+    <w:p>
+      <w:pPr>
+        <w:pStyle w:val="Ttulo1"/>
+        <w:ind w:left="0" w:firstLine="0"/>
+        <w:rPr>
+          <w:b/>
+          <w:sz w:val="24"/>
+          <w:szCs w:val="24"/>
+        </w:rPr>
+      </w:pPr>
+      <w:r>
+        <w:rPr>
+          <w:b/>
+          <w:sz w:val="24"/>
+          <w:szCs w:val="24"/>
+        </w:rPr>
+        <w:t>FUNCIONAMENTO</w:t>
+      </w:r>
+      <w:r>
+        <w:rPr>
+          <w:b/>
+          <w:sz w:val="24"/>
+          <w:szCs w:val="24"/>
+        </w:rPr>
+        <w:t xml:space="preserve"> DO ALGORITMO</w:t>
+      </w:r>
+    </w:p>
+    <w:p>
+      <w:pPr>
+        <w:ind w:left="0" w:firstLine="0"/>
+        <w:rPr>
+          <w:sz w:val="24"/>
+          <w:szCs w:val="24"/>
+        </w:rPr>
+      </w:pPr>
+      <w:r>
+        <w:rPr>
+          <w:sz w:val="24"/>
+          <w:szCs w:val="24"/>
+        </w:rPr>
+        <w:t xml:space="preserve">Na área da criptografia, </w:t>
+      </w:r>
+      <w:proofErr w:type="spellStart"/>
+      <w:r>
+        <w:rPr>
+          <w:sz w:val="24"/>
+          <w:szCs w:val="24"/>
+        </w:rPr>
+        <w:t>Diffie-Hellman</w:t>
+      </w:r>
+      <w:proofErr w:type="spellEnd"/>
+      <w:r>
+        <w:rPr>
+          <w:sz w:val="24"/>
+          <w:szCs w:val="24"/>
+        </w:rPr>
+        <w:t xml:space="preserve"> (DH), é utilizado como um método de compartilhamento de chaves, onde </w:t>
+      </w:r>
+      <w:r>
+        <w:rPr>
+          <w:sz w:val="24"/>
+          <w:szCs w:val="24"/>
+        </w:rPr>
+        <w:t>uma chave intermediária calculada e trocada entre as pessoas utilizando o algoritmo, cada pessoa calcula depois suas respectivas chaves públicas utilizando a chave intermediária pega.</w:t>
+      </w:r>
+    </w:p>
+    <w:p>
+      <w:pPr>
+        <w:ind w:left="0" w:firstLine="0"/>
+        <w:rPr>
+          <w:sz w:val="24"/>
+          <w:szCs w:val="24"/>
+        </w:rPr>
+      </w:pPr>
+      <m:oMathPara>
+        <m:oMath>
+          <m:r>
+            <w:rPr>
+              <w:rFonts w:ascii="Cambria Math" w:hAnsi="Cambria Math"/>
+              <w:sz w:val="24"/>
+              <w:szCs w:val="24"/>
+            </w:rPr>
+            <m:t>Seja p=17 e q=41, segredo da pessoa A=6 e segredo de B=3</m:t>
+          </m:r>
+        </m:oMath>
+      </m:oMathPara>
+    </w:p>
+    <w:p>
+      <w:pPr>
+        <w:ind w:left="0" w:firstLine="0"/>
+        <w:rPr>
+          <w:sz w:val="24"/>
+          <w:szCs w:val="24"/>
+        </w:rPr>
+      </w:pPr>
+      <m:oMathPara>
+        <m:oMath>
+          <m:r>
+            <w:rPr>
+              <w:rFonts w:ascii="Cambria Math" w:hAnsi="Cambria Math"/>
+              <w:sz w:val="24"/>
+              <w:szCs w:val="24"/>
+            </w:rPr>
+            <m:t>Calcula-se a chave intermediária com G</m:t>
+          </m:r>
+          <m:d>
+            <m:dPr>
+              <m:ctrlPr>
+                <w:rPr>
+                  <w:rFonts w:ascii="Cambria Math" w:hAnsi="Cambria Math"/>
+                  <w:i/>
+                  <w:sz w:val="24"/>
+                  <w:szCs w:val="24"/>
+                </w:rPr>
+              </m:ctrlPr>
+            </m:dPr>
+            <m:e>
+              <m:r>
+                <w:rPr>
+                  <w:rFonts w:ascii="Cambria Math" w:hAnsi="Cambria Math"/>
+                  <w:sz w:val="24"/>
+                  <w:szCs w:val="24"/>
+                </w:rPr>
+                <m:t>q</m:t>
+              </m:r>
+            </m:e>
+          </m:d>
+          <m:r>
+            <w:rPr>
+              <w:rFonts w:ascii="Cambria Math" w:hAnsi="Cambria Math"/>
+              <w:sz w:val="24"/>
+              <w:szCs w:val="24"/>
+            </w:rPr>
+            <m:t>=</m:t>
+          </m:r>
+          <m:sSup>
+            <m:sSupPr>
+              <m:ctrlPr>
+                <w:rPr>
+                  <w:rFonts w:ascii="Cambria Math" w:hAnsi="Cambria Math"/>
+                  <w:i/>
+                  <w:sz w:val="24"/>
+                  <w:szCs w:val="24"/>
+                </w:rPr>
+              </m:ctrlPr>
+            </m:sSupPr>
+            <m:e>
+              <m:r>
+                <w:rPr>
+                  <w:rFonts w:ascii="Cambria Math" w:hAnsi="Cambria Math"/>
+                  <w:sz w:val="24"/>
+                  <w:szCs w:val="24"/>
+                </w:rPr>
+                <m:t>q</m:t>
+              </m:r>
+            </m:e>
+            <m:sup>
+              <m:r>
+                <w:rPr>
+                  <w:rFonts w:ascii="Cambria Math" w:hAnsi="Cambria Math"/>
+                  <w:sz w:val="24"/>
+                  <w:szCs w:val="24"/>
+                </w:rPr>
+                <m:t>A</m:t>
+              </m:r>
+            </m:sup>
+          </m:sSup>
+          <m:r>
+            <w:rPr>
+              <w:rFonts w:ascii="Cambria Math" w:hAnsi="Cambria Math"/>
+              <w:sz w:val="24"/>
+              <w:szCs w:val="24"/>
+            </w:rPr>
+            <m:t xml:space="preserve"> mod p, resultando em 9 para A</m:t>
+          </m:r>
+          <m:r>
+            <m:rPr>
+              <m:sty m:val="p"/>
+            </m:rPr>
+            <w:rPr>
+              <w:rFonts w:ascii="Cambria Math" w:hAnsi="Cambria Math"/>
+              <w:sz w:val="24"/>
+              <w:szCs w:val="24"/>
+            </w:rPr>
+            <w:br/>
+          </m:r>
+        </m:oMath>
+        <m:oMath>
+          <m:r>
+            <w:rPr>
+              <w:rFonts w:ascii="Cambria Math" w:hAnsi="Cambria Math"/>
+              <w:sz w:val="24"/>
+              <w:szCs w:val="24"/>
+            </w:rPr>
+            <m:t>Depois pessoa B calcula a chave intermediária com G</m:t>
+          </m:r>
+          <m:d>
+            <m:dPr>
+              <m:ctrlPr>
+                <w:rPr>
+                  <w:rFonts w:ascii="Cambria Math" w:hAnsi="Cambria Math"/>
+                  <w:i/>
+                  <w:sz w:val="24"/>
+                  <w:szCs w:val="24"/>
+                </w:rPr>
+              </m:ctrlPr>
+            </m:dPr>
+            <m:e>
+              <m:r>
+                <w:rPr>
+                  <w:rFonts w:ascii="Cambria Math" w:hAnsi="Cambria Math"/>
+                  <w:sz w:val="24"/>
+                  <w:szCs w:val="24"/>
+                </w:rPr>
+                <m:t>q</m:t>
+              </m:r>
+            </m:e>
+          </m:d>
+          <m:r>
+            <w:rPr>
+              <w:rFonts w:ascii="Cambria Math" w:hAnsi="Cambria Math"/>
+              <w:sz w:val="24"/>
+              <w:szCs w:val="24"/>
+            </w:rPr>
+            <m:t>=</m:t>
+          </m:r>
+          <m:sSup>
+            <m:sSupPr>
+              <m:ctrlPr>
+                <w:rPr>
+                  <w:rFonts w:ascii="Cambria Math" w:hAnsi="Cambria Math"/>
+                  <w:i/>
+                  <w:sz w:val="24"/>
+                  <w:szCs w:val="24"/>
+                </w:rPr>
+              </m:ctrlPr>
+            </m:sSupPr>
+            <m:e>
+              <m:r>
+                <w:rPr>
+                  <w:rFonts w:ascii="Cambria Math" w:hAnsi="Cambria Math"/>
+                  <w:sz w:val="24"/>
+                  <w:szCs w:val="24"/>
+                </w:rPr>
+                <m:t>q</m:t>
+              </m:r>
+            </m:e>
+            <m:sup>
+              <m:r>
+                <w:rPr>
+                  <w:rFonts w:ascii="Cambria Math" w:hAnsi="Cambria Math"/>
+                  <w:sz w:val="24"/>
+                  <w:szCs w:val="24"/>
+                </w:rPr>
+                <m:t>B</m:t>
+              </m:r>
+            </m:sup>
+          </m:sSup>
+          <m:r>
+            <w:rPr>
+              <w:rFonts w:ascii="Cambria Math" w:hAnsi="Cambria Math"/>
+              <w:sz w:val="24"/>
+              <w:szCs w:val="24"/>
+            </w:rPr>
+            <m:t xml:space="preserve"> mod p, resultando </m:t>
+          </m:r>
+          <m:r>
+            <m:rPr>
+              <m:sty m:val="p"/>
+            </m:rPr>
+            <w:rPr>
+              <w:rFonts w:ascii="Cambria Math" w:hAnsi="Cambria Math"/>
+              <w:sz w:val="24"/>
+              <w:szCs w:val="24"/>
+            </w:rPr>
+            <w:br/>
+          </m:r>
+        </m:oMath>
+        <m:oMath>
+          <m:r>
+            <w:rPr>
+              <w:rFonts w:ascii="Cambria Math" w:hAnsi="Cambria Math"/>
+              <w:sz w:val="24"/>
+              <w:szCs w:val="24"/>
+            </w:rPr>
+            <m:t>em 3 para a pessoa B, em seguida pessoa A envia 9 para pessoa B e pessoa B envia</m:t>
+          </m:r>
+          <m:r>
+            <m:rPr>
+              <m:sty m:val="p"/>
+            </m:rPr>
+            <w:rPr>
+              <w:rFonts w:ascii="Cambria Math" w:hAnsi="Cambria Math"/>
+              <w:sz w:val="24"/>
+              <w:szCs w:val="24"/>
+            </w:rPr>
+            <w:br/>
+          </m:r>
+        </m:oMath>
+        <m:oMath>
+          <m:r>
+            <w:rPr>
+              <w:rFonts w:ascii="Cambria Math" w:hAnsi="Cambria Math"/>
+              <w:sz w:val="24"/>
+              <w:szCs w:val="24"/>
+            </w:rPr>
+            <m:t>o seu valor 3 para pessoa A.</m:t>
+          </m:r>
+        </m:oMath>
+      </m:oMathPara>
+    </w:p>
+    <w:p>
+      <w:pPr>
+        <w:ind w:left="0" w:firstLine="0"/>
+        <w:rPr>
+          <w:sz w:val="24"/>
+          <w:szCs w:val="24"/>
+        </w:rPr>
+      </w:pPr>
+      <m:oMathPara>
+        <m:oMathParaPr>
+          <m:jc m:val="center"/>
+        </m:oMathParaPr>
+        <m:oMath>
+          <m:r>
+            <m:rPr>
+              <m:sty m:val="p"/>
+            </m:rPr>
+            <w:rPr>
+              <w:rFonts w:ascii="Cambria Math" w:hAnsi="Cambria Math"/>
+              <w:sz w:val="24"/>
+              <w:szCs w:val="24"/>
+            </w:rPr>
+            <w:br/>
+          </m:r>
+        </m:oMath>
+        <m:oMath>
+          <m:r>
+            <w:rPr>
+              <w:rFonts w:ascii="Cambria Math" w:hAnsi="Cambria Math"/>
+              <w:sz w:val="24"/>
+              <w:szCs w:val="24"/>
+            </w:rPr>
+            <m:t>Por fim cada parte calcula seu resultado final:</m:t>
+          </m:r>
+          <m:r>
+            <m:rPr>
+              <m:sty m:val="p"/>
+            </m:rPr>
+            <w:rPr>
+              <w:rFonts w:ascii="Cambria Math" w:hAnsi="Cambria Math"/>
+              <w:sz w:val="24"/>
+              <w:szCs w:val="24"/>
+            </w:rPr>
+            <w:br/>
+          </m:r>
+        </m:oMath>
+        <m:oMath>
+          <m:r>
+            <w:rPr>
+              <w:rFonts w:ascii="Cambria Math" w:hAnsi="Cambria Math"/>
+              <w:sz w:val="24"/>
+              <w:szCs w:val="24"/>
+            </w:rPr>
+            <m:t>Final</m:t>
+          </m:r>
+          <m:d>
+            <m:dPr>
+              <m:ctrlPr>
+                <w:rPr>
+                  <w:rFonts w:ascii="Cambria Math" w:hAnsi="Cambria Math"/>
+                  <w:i/>
+                  <w:sz w:val="24"/>
+                  <w:szCs w:val="24"/>
+                </w:rPr>
+              </m:ctrlPr>
+            </m:dPr>
+            <m:e>
+              <m:r>
+                <w:rPr>
+                  <w:rFonts w:ascii="Cambria Math" w:hAnsi="Cambria Math"/>
+                  <w:sz w:val="24"/>
+                  <w:szCs w:val="24"/>
+                </w:rPr>
+                <m:t>x</m:t>
+              </m:r>
+            </m:e>
+          </m:d>
+          <m:r>
+            <w:rPr>
+              <w:rFonts w:ascii="Cambria Math" w:hAnsi="Cambria Math"/>
+              <w:sz w:val="24"/>
+              <w:szCs w:val="24"/>
+            </w:rPr>
+            <m:t>=</m:t>
+          </m:r>
+          <m:sSup>
+            <m:sSupPr>
+              <m:ctrlPr>
+                <w:rPr>
+                  <w:rFonts w:ascii="Cambria Math" w:hAnsi="Cambria Math"/>
+                  <w:i/>
+                  <w:sz w:val="24"/>
+                  <w:szCs w:val="24"/>
+                </w:rPr>
+              </m:ctrlPr>
+            </m:sSupPr>
+            <m:e>
+              <m:r>
+                <w:rPr>
+                  <w:rFonts w:ascii="Cambria Math" w:hAnsi="Cambria Math"/>
+                  <w:sz w:val="24"/>
+                  <w:szCs w:val="24"/>
+                </w:rPr>
+                <m:t>x</m:t>
+              </m:r>
+            </m:e>
+            <m:sup>
+              <m:r>
+                <w:rPr>
+                  <w:rFonts w:ascii="Cambria Math" w:hAnsi="Cambria Math"/>
+                  <w:sz w:val="24"/>
+                  <w:szCs w:val="24"/>
+                </w:rPr>
+                <m:t>A</m:t>
+              </m:r>
+            </m:sup>
+          </m:sSup>
+          <m:r>
+            <w:rPr>
+              <w:rFonts w:ascii="Cambria Math" w:hAnsi="Cambria Math"/>
+              <w:sz w:val="24"/>
+              <w:szCs w:val="24"/>
+            </w:rPr>
+            <m:t xml:space="preserve"> mod p→F</m:t>
+          </m:r>
+          <m:d>
+            <m:dPr>
+              <m:ctrlPr>
+                <w:rPr>
+                  <w:rFonts w:ascii="Cambria Math" w:hAnsi="Cambria Math"/>
+                  <w:i/>
+                  <w:sz w:val="24"/>
+                  <w:szCs w:val="24"/>
+                </w:rPr>
+              </m:ctrlPr>
+            </m:dPr>
+            <m:e>
+              <m:r>
+                <w:rPr>
+                  <w:rFonts w:ascii="Cambria Math" w:hAnsi="Cambria Math"/>
+                  <w:sz w:val="24"/>
+                  <w:szCs w:val="24"/>
+                </w:rPr>
+                <m:t>Chav</m:t>
+              </m:r>
+              <m:sSub>
+                <m:sSubPr>
+                  <m:ctrlPr>
+                    <w:rPr>
+                      <w:rFonts w:ascii="Cambria Math" w:hAnsi="Cambria Math"/>
+                      <w:i/>
+                      <w:sz w:val="24"/>
+                      <w:szCs w:val="24"/>
+                    </w:rPr>
+                  </m:ctrlPr>
+                </m:sSubPr>
+                <m:e>
+                  <m:r>
+                    <w:rPr>
+                      <w:rFonts w:ascii="Cambria Math" w:hAnsi="Cambria Math"/>
+                      <w:sz w:val="24"/>
+                      <w:szCs w:val="24"/>
+                    </w:rPr>
+                    <m:t>e</m:t>
+                  </m:r>
+                </m:e>
+                <m:sub>
+                  <m:r>
+                    <w:rPr>
+                      <w:rFonts w:ascii="Cambria Math" w:hAnsi="Cambria Math"/>
+                      <w:sz w:val="24"/>
+                      <w:szCs w:val="24"/>
+                    </w:rPr>
+                    <m:t>intermediaria</m:t>
+                  </m:r>
+                </m:sub>
+              </m:sSub>
+              <m:r>
+                <w:rPr>
+                  <w:rFonts w:ascii="Cambria Math" w:hAnsi="Cambria Math"/>
+                  <w:sz w:val="24"/>
+                  <w:szCs w:val="24"/>
+                </w:rPr>
+                <m:t>B</m:t>
+              </m:r>
+            </m:e>
+          </m:d>
+          <m:r>
+            <w:rPr>
+              <w:rFonts w:ascii="Cambria Math" w:hAnsi="Cambria Math"/>
+              <w:sz w:val="24"/>
+              <w:szCs w:val="24"/>
+            </w:rPr>
+            <m:t>=</m:t>
+          </m:r>
+          <m:sSup>
+            <m:sSupPr>
+              <m:ctrlPr>
+                <w:rPr>
+                  <w:rFonts w:ascii="Cambria Math" w:hAnsi="Cambria Math"/>
+                  <w:i/>
+                  <w:sz w:val="24"/>
+                  <w:szCs w:val="24"/>
+                </w:rPr>
+              </m:ctrlPr>
+            </m:sSupPr>
+            <m:e>
+              <m:r>
+                <w:rPr>
+                  <w:rFonts w:ascii="Cambria Math" w:hAnsi="Cambria Math"/>
+                  <w:sz w:val="24"/>
+                  <w:szCs w:val="24"/>
+                </w:rPr>
+                <m:t>3</m:t>
+              </m:r>
+            </m:e>
+            <m:sup>
+              <m:r>
+                <w:rPr>
+                  <w:rFonts w:ascii="Cambria Math" w:hAnsi="Cambria Math"/>
+                  <w:sz w:val="24"/>
+                  <w:szCs w:val="24"/>
+                </w:rPr>
+                <m:t>6</m:t>
+              </m:r>
+            </m:sup>
+          </m:sSup>
+          <m:r>
+            <w:rPr>
+              <w:rFonts w:ascii="Cambria Math" w:hAnsi="Cambria Math"/>
+              <w:sz w:val="24"/>
+              <w:szCs w:val="24"/>
+            </w:rPr>
+            <m:t>mod 17=15</m:t>
+          </m:r>
+          <m:r>
+            <m:rPr>
+              <m:sty m:val="p"/>
+            </m:rPr>
+            <w:rPr>
+              <w:rFonts w:ascii="Cambria Math" w:hAnsi="Cambria Math"/>
+              <w:sz w:val="24"/>
+              <w:szCs w:val="24"/>
+            </w:rPr>
+            <w:br/>
+          </m:r>
+        </m:oMath>
+        <m:oMath>
+          <m:r>
+            <w:rPr>
+              <w:rFonts w:ascii="Cambria Math" w:hAnsi="Cambria Math"/>
+              <w:sz w:val="24"/>
+              <w:szCs w:val="24"/>
+            </w:rPr>
+            <m:t>Final</m:t>
+          </m:r>
+          <m:d>
+            <m:dPr>
+              <m:ctrlPr>
+                <w:rPr>
+                  <w:rFonts w:ascii="Cambria Math" w:hAnsi="Cambria Math"/>
+                  <w:i/>
+                  <w:sz w:val="24"/>
+                  <w:szCs w:val="24"/>
+                </w:rPr>
+              </m:ctrlPr>
+            </m:dPr>
+            <m:e>
+              <m:r>
+                <w:rPr>
+                  <w:rFonts w:ascii="Cambria Math" w:hAnsi="Cambria Math"/>
+                  <w:sz w:val="24"/>
+                  <w:szCs w:val="24"/>
+                </w:rPr>
+                <m:t>x</m:t>
+              </m:r>
+            </m:e>
+          </m:d>
+          <m:r>
+            <w:rPr>
+              <w:rFonts w:ascii="Cambria Math" w:hAnsi="Cambria Math"/>
+              <w:sz w:val="24"/>
+              <w:szCs w:val="24"/>
+            </w:rPr>
+            <m:t>=</m:t>
+          </m:r>
+          <m:sSup>
+            <m:sSupPr>
+              <m:ctrlPr>
+                <w:rPr>
+                  <w:rFonts w:ascii="Cambria Math" w:hAnsi="Cambria Math"/>
+                  <w:i/>
+                  <w:sz w:val="24"/>
+                  <w:szCs w:val="24"/>
+                </w:rPr>
+              </m:ctrlPr>
+            </m:sSupPr>
+            <m:e>
+              <m:r>
+                <w:rPr>
+                  <w:rFonts w:ascii="Cambria Math" w:hAnsi="Cambria Math"/>
+                  <w:sz w:val="24"/>
+                  <w:szCs w:val="24"/>
+                </w:rPr>
+                <m:t>x</m:t>
+              </m:r>
+            </m:e>
+            <m:sup>
+              <m:r>
+                <w:rPr>
+                  <w:rFonts w:ascii="Cambria Math" w:hAnsi="Cambria Math"/>
+                  <w:sz w:val="24"/>
+                  <w:szCs w:val="24"/>
+                </w:rPr>
+                <m:t>B</m:t>
+              </m:r>
+            </m:sup>
+          </m:sSup>
+          <m:r>
+            <w:rPr>
+              <w:rFonts w:ascii="Cambria Math" w:hAnsi="Cambria Math"/>
+              <w:sz w:val="24"/>
+              <w:szCs w:val="24"/>
+            </w:rPr>
+            <m:t xml:space="preserve"> mod p→F</m:t>
+          </m:r>
+          <m:d>
+            <m:dPr>
+              <m:ctrlPr>
+                <w:rPr>
+                  <w:rFonts w:ascii="Cambria Math" w:hAnsi="Cambria Math"/>
+                  <w:i/>
+                  <w:sz w:val="24"/>
+                  <w:szCs w:val="24"/>
+                </w:rPr>
+              </m:ctrlPr>
+            </m:dPr>
+            <m:e>
+              <m:r>
+                <w:rPr>
+                  <w:rFonts w:ascii="Cambria Math" w:hAnsi="Cambria Math"/>
+                  <w:sz w:val="24"/>
+                  <w:szCs w:val="24"/>
+                </w:rPr>
+                <m:t>Chav</m:t>
+              </m:r>
+              <m:sSub>
+                <m:sSubPr>
+                  <m:ctrlPr>
+                    <w:rPr>
+                      <w:rFonts w:ascii="Cambria Math" w:hAnsi="Cambria Math"/>
+                      <w:i/>
+                      <w:sz w:val="24"/>
+                      <w:szCs w:val="24"/>
+                    </w:rPr>
+                  </m:ctrlPr>
+                </m:sSubPr>
+                <m:e>
+                  <m:r>
+                    <w:rPr>
+                      <w:rFonts w:ascii="Cambria Math" w:hAnsi="Cambria Math"/>
+                      <w:sz w:val="24"/>
+                      <w:szCs w:val="24"/>
+                    </w:rPr>
+                    <m:t>e</m:t>
+                  </m:r>
+                </m:e>
+                <m:sub>
+                  <m:r>
+                    <w:rPr>
+                      <w:rFonts w:ascii="Cambria Math" w:hAnsi="Cambria Math"/>
+                      <w:sz w:val="24"/>
+                      <w:szCs w:val="24"/>
+                    </w:rPr>
+                    <m:t>intermediaria</m:t>
+                  </m:r>
+                </m:sub>
+              </m:sSub>
+              <m:r>
+                <w:rPr>
+                  <w:rFonts w:ascii="Cambria Math" w:hAnsi="Cambria Math"/>
+                  <w:sz w:val="24"/>
+                  <w:szCs w:val="24"/>
+                </w:rPr>
+                <m:t>A</m:t>
+              </m:r>
+            </m:e>
+          </m:d>
+          <m:r>
+            <w:rPr>
+              <w:rFonts w:ascii="Cambria Math" w:hAnsi="Cambria Math"/>
+              <w:sz w:val="24"/>
+              <w:szCs w:val="24"/>
+            </w:rPr>
+            <m:t>=</m:t>
+          </m:r>
+          <m:sSup>
+            <m:sSupPr>
+              <m:ctrlPr>
+                <w:rPr>
+                  <w:rFonts w:ascii="Cambria Math" w:hAnsi="Cambria Math"/>
+                  <w:i/>
+                  <w:sz w:val="24"/>
+                  <w:szCs w:val="24"/>
+                </w:rPr>
+              </m:ctrlPr>
+            </m:sSupPr>
+            <m:e>
+              <m:r>
+                <w:rPr>
+                  <w:rFonts w:ascii="Cambria Math" w:hAnsi="Cambria Math"/>
+                  <w:sz w:val="24"/>
+                  <w:szCs w:val="24"/>
+                </w:rPr>
+                <m:t>9</m:t>
+              </m:r>
+            </m:e>
+            <m:sup>
+              <m:r>
+                <w:rPr>
+                  <w:rFonts w:ascii="Cambria Math" w:hAnsi="Cambria Math"/>
+                  <w:sz w:val="24"/>
+                  <w:szCs w:val="24"/>
+                </w:rPr>
+                <m:t>3</m:t>
+              </m:r>
+            </m:sup>
+          </m:sSup>
+          <m:r>
+            <w:rPr>
+              <w:rFonts w:ascii="Cambria Math" w:hAnsi="Cambria Math"/>
+              <w:sz w:val="24"/>
+              <w:szCs w:val="24"/>
+            </w:rPr>
+            <m:t>mod 17=15</m:t>
+          </m:r>
+          <m:r>
+            <m:rPr>
+              <m:sty m:val="p"/>
+            </m:rPr>
+            <w:rPr>
+              <w:rFonts w:ascii="Cambria Math" w:hAnsi="Cambria Math"/>
+              <w:sz w:val="24"/>
+              <w:szCs w:val="24"/>
+            </w:rPr>
+            <w:br/>
+          </m:r>
+        </m:oMath>
+        <m:oMath>
+          <m:r>
+            <w:rPr>
+              <w:rFonts w:ascii="Cambria Math" w:hAnsi="Cambria Math"/>
+              <w:sz w:val="24"/>
+              <w:szCs w:val="24"/>
+            </w:rPr>
+            <m:t>Chave final de A=15 e Chave final de B=15.</m:t>
+          </m:r>
+        </m:oMath>
+      </m:oMathPara>
+    </w:p>
+    <w:p>
+      <w:pPr>
+        <w:ind w:left="0" w:firstLine="0"/>
+        <w:rPr>
+          <w:sz w:val="24"/>
+          <w:szCs w:val="24"/>
+        </w:rPr>
+      </w:pPr>
+      <w:r>
+        <w:rPr>
+          <w:sz w:val="24"/>
+          <w:szCs w:val="24"/>
+        </w:rPr>
+        <w:lastRenderedPageBreak/>
+        <w:t xml:space="preserve">Com isso é possível calcular </w:t>
+      </w:r>
+      <w:r>
+        <w:rPr>
+          <w:sz w:val="24"/>
+          <w:szCs w:val="24"/>
+        </w:rPr>
+        <w:t>a chave final</w:t>
+      </w:r>
+      <w:r>
+        <w:rPr>
+          <w:sz w:val="24"/>
+          <w:szCs w:val="24"/>
+        </w:rPr>
+        <w:t xml:space="preserve"> sem a necessidades de trocar elas e arriscar comprometer a segurança dos sistemas envolvidos.</w:t>
+      </w:r>
+    </w:p>
+    <w:p>
+      <w:pPr>
+        <w:pStyle w:val="Ttulo1"/>
+        <w:ind w:left="0" w:firstLine="0"/>
+        <w:rPr>
+          <w:b/>
+          <w:sz w:val="24"/>
+          <w:szCs w:val="24"/>
+        </w:rPr>
+      </w:pPr>
+      <w:r>
+        <w:rPr>
+          <w:b/>
+          <w:sz w:val="24"/>
+          <w:szCs w:val="24"/>
+        </w:rPr>
+        <w:t>UTILIZAÇÕES DO ALGORITMO</w:t>
+      </w:r>
+    </w:p>
+    <w:p>
+      <w:pPr>
+        <w:ind w:left="0" w:firstLine="0"/>
+        <w:rPr>
+          <w:sz w:val="24"/>
+          <w:szCs w:val="24"/>
+        </w:rPr>
+      </w:pPr>
+      <w:r>
+        <w:rPr>
+          <w:sz w:val="24"/>
+          <w:szCs w:val="24"/>
+        </w:rPr>
+        <w:t xml:space="preserve">O algoritmo de </w:t>
+      </w:r>
+      <w:proofErr w:type="spellStart"/>
+      <w:r>
+        <w:rPr>
+          <w:sz w:val="24"/>
+          <w:szCs w:val="24"/>
+        </w:rPr>
+        <w:t>Diffie-Hellman</w:t>
+      </w:r>
+      <w:proofErr w:type="spellEnd"/>
+      <w:r>
+        <w:rPr>
+          <w:sz w:val="24"/>
+          <w:szCs w:val="24"/>
+        </w:rPr>
+        <w:t xml:space="preserve"> teve muitas utilidades após sua publicação original, não só contribuiu para geração de algoritmos de criptografia como RSA, como também é utilizado na validação de servidores, </w:t>
+      </w:r>
+      <w:r>
+        <w:rPr>
+          <w:sz w:val="24"/>
+          <w:szCs w:val="24"/>
+        </w:rPr>
+        <w:t>proteger chaves privadas em serviços utilizados na internet.</w:t>
+      </w:r>
+    </w:p>
+    <w:p>
+      <w:pPr>
+        <w:ind w:left="0" w:firstLine="0"/>
+        <w:rPr>
+          <w:sz w:val="24"/>
+          <w:szCs w:val="24"/>
+        </w:rPr>
+      </w:pPr>
+      <w:r>
+        <w:rPr>
+          <w:b/>
+          <w:sz w:val="24"/>
+          <w:szCs w:val="24"/>
+        </w:rPr>
+        <w:t>CONCLUSÃO</w:t>
+      </w:r>
+    </w:p>
+    <w:p>
+      <w:pPr>
+        <w:ind w:left="0" w:firstLine="0"/>
+        <w:rPr>
           <w:bCs/>
           <w:sz w:val="24"/>
           <w:szCs w:val="24"/>
@@ -435,24 +1564,949 @@
       </w:pPr>
       <w:r>
         <w:rPr>
-          <w:rFonts w:eastAsia="Times New Roman"/>
           <w:bCs/>
           <w:sz w:val="24"/>
           <w:szCs w:val="24"/>
         </w:rPr>
-        <w:t>Texto aqui.</w:t>
-      </w:r>
+        <w:t>O algoritmo</w:t>
+      </w:r>
+      <w:r>
+        <w:rPr>
+          <w:bCs/>
+          <w:sz w:val="24"/>
+          <w:szCs w:val="24"/>
+        </w:rPr>
+        <w:t xml:space="preserve"> de </w:t>
+      </w:r>
+      <w:proofErr w:type="spellStart"/>
+      <w:r>
+        <w:rPr>
+          <w:bCs/>
+          <w:sz w:val="24"/>
+          <w:szCs w:val="24"/>
+        </w:rPr>
+        <w:t>Diffie-Hellman</w:t>
+      </w:r>
+      <w:proofErr w:type="spellEnd"/>
+      <w:r>
+        <w:rPr>
+          <w:bCs/>
+          <w:sz w:val="24"/>
+          <w:szCs w:val="24"/>
+        </w:rPr>
+        <w:t xml:space="preserve"> foi uma marca muito grande na área da criptografia, levando a construção de outros algoritmos e a criação da criptografia moderna e atual, como também o algoritmo é importante para validações e comunicações na rede.</w:t>
+      </w:r>
+    </w:p>
+    <w:p>
+      <w:pPr>
+        <w:ind w:left="0" w:firstLine="0"/>
+        <w:rPr>
+          <w:b/>
+          <w:sz w:val="24"/>
+          <w:szCs w:val="24"/>
+        </w:rPr>
+      </w:pPr>
+    </w:p>
+    <w:p>
+      <w:pPr>
+        <w:pStyle w:val="Ttulo1"/>
+        <w:ind w:left="0" w:firstLine="0"/>
+        <w:rPr>
+          <w:b/>
+          <w:sz w:val="24"/>
+          <w:szCs w:val="24"/>
+        </w:rPr>
+      </w:pPr>
+      <w:r>
+        <w:rPr>
+          <w:b/>
+          <w:sz w:val="24"/>
+          <w:szCs w:val="24"/>
+        </w:rPr>
+        <w:t>REFERENCIAS BIBLIOGRÁFICAS</w:t>
+      </w:r>
+    </w:p>
+    <w:p>
+      <w:pPr>
+        <w:ind w:left="0" w:firstLine="0"/>
+        <w:rPr>
+          <w:sz w:val="24"/>
+          <w:szCs w:val="24"/>
+        </w:rPr>
+      </w:pPr>
+      <w:hyperlink r:id="rId7" w:anchor="auth-Ueli_M_-Maurer" w:history="1">
+        <w:r>
+          <w:rPr>
+            <w:rStyle w:val="Hyperlink"/>
+            <w:color w:val="auto"/>
+            <w:sz w:val="24"/>
+            <w:szCs w:val="24"/>
+            <w:u w:val="none"/>
+          </w:rPr>
+          <w:t>Ueli M. Maurer</w:t>
+        </w:r>
+      </w:hyperlink>
+      <w:r>
+        <w:rPr>
+          <w:sz w:val="24"/>
+          <w:szCs w:val="24"/>
+        </w:rPr>
+        <w:t xml:space="preserve">; </w:t>
+      </w:r>
+      <w:hyperlink r:id="rId8" w:anchor="auth-Stefan-Wolf" w:history="1">
+        <w:r>
+          <w:rPr>
+            <w:rStyle w:val="Hyperlink"/>
+            <w:color w:val="auto"/>
+            <w:sz w:val="24"/>
+            <w:szCs w:val="24"/>
+            <w:u w:val="none"/>
+          </w:rPr>
+          <w:t>Stefan Wolf</w:t>
+        </w:r>
+      </w:hyperlink>
+      <w:r>
+        <w:rPr>
+          <w:sz w:val="24"/>
+          <w:szCs w:val="24"/>
+        </w:rPr>
+        <w:t xml:space="preserve">; </w:t>
+      </w:r>
+      <w:r>
+        <w:rPr>
+          <w:b/>
+          <w:bCs/>
+          <w:sz w:val="24"/>
+          <w:szCs w:val="24"/>
+        </w:rPr>
+        <w:t xml:space="preserve">The </w:t>
+      </w:r>
+      <w:proofErr w:type="spellStart"/>
+      <w:r>
+        <w:rPr>
+          <w:b/>
+          <w:bCs/>
+          <w:sz w:val="24"/>
+          <w:szCs w:val="24"/>
+        </w:rPr>
+        <w:t>Diffie-Hellman</w:t>
+      </w:r>
+      <w:proofErr w:type="spellEnd"/>
+      <w:r>
+        <w:rPr>
+          <w:b/>
+          <w:bCs/>
+          <w:sz w:val="24"/>
+          <w:szCs w:val="24"/>
+        </w:rPr>
+        <w:t xml:space="preserve"> </w:t>
+      </w:r>
+      <w:proofErr w:type="spellStart"/>
+      <w:r>
+        <w:rPr>
+          <w:b/>
+          <w:bCs/>
+          <w:sz w:val="24"/>
+          <w:szCs w:val="24"/>
+        </w:rPr>
+        <w:t>Protocol</w:t>
+      </w:r>
+      <w:proofErr w:type="spellEnd"/>
+      <w:r>
+        <w:rPr>
+          <w:sz w:val="24"/>
+          <w:szCs w:val="24"/>
+        </w:rPr>
+        <w:t>, 2000,</w:t>
+      </w:r>
+      <w:r>
+        <w:rPr>
+          <w:sz w:val="24"/>
+          <w:szCs w:val="24"/>
+        </w:rPr>
+        <w:t xml:space="preserve"> p. 1-25</w:t>
+      </w:r>
+      <w:r>
+        <w:rPr>
+          <w:sz w:val="24"/>
+          <w:szCs w:val="24"/>
+        </w:rPr>
+        <w:t xml:space="preserve"> Disponível em: &lt;</w:t>
+      </w:r>
+      <w:r>
+        <w:t xml:space="preserve"> </w:t>
+      </w:r>
+      <w:r>
+        <w:rPr>
+          <w:sz w:val="24"/>
+          <w:szCs w:val="24"/>
+        </w:rPr>
+        <w:t>https://link.springer.com/article/10.1023/A:1008302122286</w:t>
+      </w:r>
+      <w:r>
+        <w:rPr>
+          <w:sz w:val="24"/>
+          <w:szCs w:val="24"/>
+        </w:rPr>
+        <w:t>&gt;</w:t>
+      </w:r>
+    </w:p>
+    <w:p>
+      <w:pPr>
+        <w:spacing w:line="240" w:lineRule="auto"/>
+        <w:ind w:left="0" w:firstLine="0"/>
+        <w:rPr>
+          <w:color w:val="333333"/>
+          <w:sz w:val="24"/>
+          <w:szCs w:val="24"/>
+          <w:highlight w:val="white"/>
+        </w:rPr>
+      </w:pPr>
+    </w:p>
+    <w:p>
+      <w:pPr>
+        <w:spacing w:line="240" w:lineRule="auto"/>
+        <w:ind w:left="0" w:firstLine="0"/>
+        <w:rPr>
+          <w:color w:val="333333"/>
+          <w:sz w:val="24"/>
+          <w:szCs w:val="24"/>
+          <w:highlight w:val="white"/>
+        </w:rPr>
+      </w:pPr>
+      <w:r>
+        <w:rPr>
+          <w:color w:val="333333"/>
+          <w:sz w:val="24"/>
+          <w:szCs w:val="24"/>
+          <w:highlight w:val="white"/>
+        </w:rPr>
+        <w:t>THE INTERNET SOCIETY</w:t>
+      </w:r>
+      <w:r>
+        <w:rPr>
+          <w:color w:val="333333"/>
+          <w:sz w:val="24"/>
+          <w:szCs w:val="24"/>
+          <w:highlight w:val="white"/>
+        </w:rPr>
+        <w:t xml:space="preserve"> </w:t>
+      </w:r>
+      <w:r>
+        <w:rPr>
+          <w:color w:val="333333"/>
+          <w:sz w:val="24"/>
+          <w:szCs w:val="24"/>
+          <w:highlight w:val="white"/>
+        </w:rPr>
+        <w:t xml:space="preserve">(1999). </w:t>
+      </w:r>
+      <w:proofErr w:type="spellStart"/>
+      <w:r>
+        <w:rPr>
+          <w:color w:val="333333"/>
+          <w:sz w:val="24"/>
+          <w:szCs w:val="24"/>
+          <w:highlight w:val="white"/>
+        </w:rPr>
+        <w:t>rfc</w:t>
+      </w:r>
+      <w:proofErr w:type="spellEnd"/>
+      <w:r>
+        <w:rPr>
+          <w:color w:val="333333"/>
+          <w:sz w:val="24"/>
+          <w:szCs w:val="24"/>
+          <w:highlight w:val="white"/>
+        </w:rPr>
+        <w:t xml:space="preserve">-editor, 1999. </w:t>
+      </w:r>
+      <w:proofErr w:type="spellStart"/>
+      <w:r>
+        <w:rPr>
+          <w:b/>
+          <w:bCs/>
+          <w:color w:val="333333"/>
+          <w:sz w:val="24"/>
+          <w:szCs w:val="24"/>
+          <w:highlight w:val="white"/>
+        </w:rPr>
+        <w:t>Diffie-Hellman</w:t>
+      </w:r>
+      <w:proofErr w:type="spellEnd"/>
+      <w:r>
+        <w:rPr>
+          <w:b/>
+          <w:bCs/>
+          <w:color w:val="333333"/>
+          <w:sz w:val="24"/>
+          <w:szCs w:val="24"/>
+          <w:highlight w:val="white"/>
+        </w:rPr>
+        <w:t xml:space="preserve"> Key </w:t>
+      </w:r>
+      <w:proofErr w:type="spellStart"/>
+      <w:r>
+        <w:rPr>
+          <w:b/>
+          <w:bCs/>
+          <w:color w:val="333333"/>
+          <w:sz w:val="24"/>
+          <w:szCs w:val="24"/>
+          <w:highlight w:val="white"/>
+        </w:rPr>
+        <w:t>Agreement</w:t>
+      </w:r>
+      <w:proofErr w:type="spellEnd"/>
+      <w:r>
+        <w:rPr>
+          <w:b/>
+          <w:bCs/>
+          <w:color w:val="333333"/>
+          <w:sz w:val="24"/>
+          <w:szCs w:val="24"/>
+          <w:highlight w:val="white"/>
+        </w:rPr>
+        <w:t xml:space="preserve"> </w:t>
+      </w:r>
+      <w:proofErr w:type="spellStart"/>
+      <w:r>
+        <w:rPr>
+          <w:b/>
+          <w:bCs/>
+          <w:color w:val="333333"/>
+          <w:sz w:val="24"/>
+          <w:szCs w:val="24"/>
+          <w:highlight w:val="white"/>
+        </w:rPr>
+        <w:t>Method</w:t>
+      </w:r>
+      <w:proofErr w:type="spellEnd"/>
+      <w:r>
+        <w:rPr>
+          <w:color w:val="333333"/>
+          <w:sz w:val="24"/>
+          <w:szCs w:val="24"/>
+          <w:highlight w:val="white"/>
+        </w:rPr>
+        <w:t>. Disponível em: &lt;</w:t>
+      </w:r>
+      <w:r>
+        <w:t xml:space="preserve"> </w:t>
+      </w:r>
+      <w:r>
+        <w:rPr>
+          <w:color w:val="333333"/>
+          <w:sz w:val="24"/>
+          <w:szCs w:val="24"/>
+        </w:rPr>
+        <w:t>https://www.rfc-editor.org/rfc/rfc2631.html</w:t>
+      </w:r>
+      <w:r>
+        <w:rPr>
+          <w:color w:val="333333"/>
+          <w:sz w:val="24"/>
+          <w:szCs w:val="24"/>
+          <w:highlight w:val="white"/>
+        </w:rPr>
+        <w:t xml:space="preserve">&gt; </w:t>
+      </w:r>
+    </w:p>
+    <w:p>
+      <w:pPr>
+        <w:spacing w:line="240" w:lineRule="auto"/>
+        <w:ind w:left="0" w:firstLine="0"/>
+        <w:rPr>
+          <w:color w:val="333333"/>
+          <w:sz w:val="24"/>
+          <w:szCs w:val="24"/>
+          <w:highlight w:val="white"/>
+        </w:rPr>
+      </w:pPr>
+    </w:p>
+    <w:p>
+      <w:pPr>
+        <w:spacing w:line="240" w:lineRule="auto"/>
+        <w:ind w:left="0" w:firstLine="0"/>
+        <w:rPr>
+          <w:sz w:val="24"/>
+          <w:szCs w:val="24"/>
+          <w:highlight w:val="white"/>
+        </w:rPr>
+      </w:pPr>
+      <w:proofErr w:type="spellStart"/>
+      <w:r>
+        <w:rPr>
+          <w:sz w:val="24"/>
+          <w:szCs w:val="24"/>
+          <w:highlight w:val="white"/>
+        </w:rPr>
+        <w:t>Cridland</w:t>
+      </w:r>
+      <w:proofErr w:type="spellEnd"/>
+      <w:r>
+        <w:rPr>
+          <w:sz w:val="24"/>
+          <w:szCs w:val="24"/>
+          <w:highlight w:val="white"/>
+        </w:rPr>
+        <w:t xml:space="preserve">, Dave; </w:t>
+      </w:r>
+      <w:proofErr w:type="spellStart"/>
+      <w:r>
+        <w:rPr>
+          <w:b/>
+          <w:bCs/>
+          <w:sz w:val="24"/>
+          <w:szCs w:val="24"/>
+          <w:highlight w:val="white"/>
+        </w:rPr>
+        <w:t>Crypto</w:t>
+      </w:r>
+      <w:proofErr w:type="spellEnd"/>
+      <w:r>
+        <w:rPr>
+          <w:b/>
+          <w:bCs/>
+          <w:sz w:val="24"/>
+          <w:szCs w:val="24"/>
+          <w:highlight w:val="white"/>
+        </w:rPr>
+        <w:t xml:space="preserve"> Show </w:t>
+      </w:r>
+      <w:proofErr w:type="spellStart"/>
+      <w:r>
+        <w:rPr>
+          <w:b/>
+          <w:bCs/>
+          <w:sz w:val="24"/>
+          <w:szCs w:val="24"/>
+          <w:highlight w:val="white"/>
+        </w:rPr>
+        <w:t>And</w:t>
+      </w:r>
+      <w:proofErr w:type="spellEnd"/>
+      <w:r>
+        <w:rPr>
+          <w:b/>
+          <w:bCs/>
+          <w:sz w:val="24"/>
+          <w:szCs w:val="24"/>
+          <w:highlight w:val="white"/>
+        </w:rPr>
+        <w:t xml:space="preserve"> Tell: The Wonders </w:t>
+      </w:r>
+      <w:proofErr w:type="spellStart"/>
+      <w:r>
+        <w:rPr>
+          <w:b/>
+          <w:bCs/>
+          <w:sz w:val="24"/>
+          <w:szCs w:val="24"/>
+          <w:highlight w:val="white"/>
+        </w:rPr>
+        <w:t>of</w:t>
+      </w:r>
+      <w:proofErr w:type="spellEnd"/>
+      <w:r>
+        <w:rPr>
+          <w:b/>
+          <w:bCs/>
+          <w:sz w:val="24"/>
+          <w:szCs w:val="24"/>
+          <w:highlight w:val="white"/>
+        </w:rPr>
+        <w:t xml:space="preserve"> </w:t>
+      </w:r>
+      <w:proofErr w:type="spellStart"/>
+      <w:r>
+        <w:rPr>
+          <w:b/>
+          <w:bCs/>
+          <w:sz w:val="24"/>
+          <w:szCs w:val="24"/>
+          <w:highlight w:val="white"/>
+        </w:rPr>
+        <w:t>Diffie-Hellman-Merkle</w:t>
+      </w:r>
+      <w:proofErr w:type="spellEnd"/>
+      <w:r>
+        <w:rPr>
+          <w:sz w:val="24"/>
+          <w:szCs w:val="24"/>
+          <w:highlight w:val="white"/>
+        </w:rPr>
+        <w:t xml:space="preserve">, 2018, </w:t>
+      </w:r>
+      <w:r>
+        <w:rPr>
+          <w:sz w:val="24"/>
+          <w:szCs w:val="24"/>
+          <w:highlight w:val="white"/>
+        </w:rPr>
+        <w:t>Disponível em: &lt;</w:t>
+      </w:r>
+      <w:r>
+        <w:t xml:space="preserve"> </w:t>
+      </w:r>
+      <w:hyperlink r:id="rId9" w:history="1">
+        <w:r>
+          <w:rPr>
+            <w:rStyle w:val="Hyperlink"/>
+            <w:color w:val="auto"/>
+            <w:sz w:val="24"/>
+            <w:szCs w:val="24"/>
+            <w:u w:val="none"/>
+          </w:rPr>
+          <w:t>https://dev.to/dwd/crypto-show-and-tell-the-wonders-of-diffie-hellman-merkle-2jah</w:t>
+        </w:r>
+      </w:hyperlink>
+      <w:r>
+        <w:rPr>
+          <w:sz w:val="24"/>
+          <w:szCs w:val="24"/>
+          <w:highlight w:val="white"/>
+        </w:rPr>
+        <w:t>&gt;</w:t>
+      </w:r>
+    </w:p>
+    <w:p>
+      <w:pPr>
+        <w:spacing w:line="240" w:lineRule="auto"/>
+        <w:ind w:left="0" w:firstLine="0"/>
+        <w:rPr>
+          <w:sz w:val="24"/>
+          <w:szCs w:val="24"/>
+          <w:highlight w:val="white"/>
+        </w:rPr>
+      </w:pPr>
+    </w:p>
+    <w:p>
+      <w:pPr>
+        <w:spacing w:line="240" w:lineRule="auto"/>
+        <w:ind w:left="0" w:firstLine="0"/>
+        <w:rPr>
+          <w:sz w:val="24"/>
+          <w:szCs w:val="24"/>
+          <w:highlight w:val="white"/>
+        </w:rPr>
+      </w:pPr>
+      <w:r>
+        <w:rPr>
+          <w:sz w:val="24"/>
+          <w:szCs w:val="24"/>
+          <w:highlight w:val="white"/>
+        </w:rPr>
+        <w:t>Sampaio</w:t>
+      </w:r>
+      <w:r>
+        <w:rPr>
+          <w:sz w:val="24"/>
+          <w:szCs w:val="24"/>
+          <w:highlight w:val="white"/>
+        </w:rPr>
+        <w:t xml:space="preserve">, </w:t>
+      </w:r>
+      <w:proofErr w:type="spellStart"/>
+      <w:r>
+        <w:rPr>
+          <w:sz w:val="24"/>
+          <w:szCs w:val="24"/>
+          <w:highlight w:val="white"/>
+        </w:rPr>
+        <w:t>Edsion</w:t>
+      </w:r>
+      <w:proofErr w:type="spellEnd"/>
+      <w:r>
+        <w:rPr>
+          <w:sz w:val="24"/>
+          <w:szCs w:val="24"/>
+          <w:highlight w:val="white"/>
+        </w:rPr>
+        <w:t xml:space="preserve">; </w:t>
+      </w:r>
+      <w:r>
+        <w:rPr>
+          <w:b/>
+          <w:bCs/>
+          <w:sz w:val="24"/>
+          <w:szCs w:val="24"/>
+          <w:highlight w:val="white"/>
+        </w:rPr>
+        <w:t xml:space="preserve">Criptografia e Protocolo </w:t>
+      </w:r>
+      <w:proofErr w:type="spellStart"/>
+      <w:r>
+        <w:rPr>
+          <w:b/>
+          <w:bCs/>
+          <w:sz w:val="24"/>
+          <w:szCs w:val="24"/>
+          <w:highlight w:val="white"/>
+        </w:rPr>
+        <w:t>Diffie-Hellman</w:t>
+      </w:r>
+      <w:proofErr w:type="spellEnd"/>
+      <w:r>
+        <w:rPr>
+          <w:sz w:val="24"/>
+          <w:szCs w:val="24"/>
+          <w:highlight w:val="white"/>
+        </w:rPr>
+        <w:t>, 2018, Disponível em: &lt;</w:t>
+      </w:r>
+      <w:r>
+        <w:t xml:space="preserve"> </w:t>
+      </w:r>
+      <w:hyperlink r:id="rId10" w:history="1">
+        <w:r>
+          <w:rPr>
+            <w:rStyle w:val="Hyperlink"/>
+            <w:color w:val="auto"/>
+            <w:sz w:val="24"/>
+            <w:szCs w:val="24"/>
+            <w:u w:val="none"/>
+          </w:rPr>
+          <w:t>https://dev.to/dwd/crypto-show-and-tell-the-wonders-of-diffie-hellman-merkle-2jah</w:t>
+        </w:r>
+      </w:hyperlink>
+      <w:r>
+        <w:rPr>
+          <w:sz w:val="24"/>
+          <w:szCs w:val="24"/>
+          <w:highlight w:val="white"/>
+        </w:rPr>
+        <w:t>&gt;</w:t>
+      </w:r>
+    </w:p>
+    <w:p>
+      <w:pPr>
+        <w:spacing w:line="240" w:lineRule="auto"/>
+        <w:ind w:left="0" w:firstLine="0"/>
+        <w:rPr>
+          <w:sz w:val="24"/>
+          <w:szCs w:val="24"/>
+          <w:highlight w:val="white"/>
+        </w:rPr>
+      </w:pPr>
+    </w:p>
+    <w:p>
+      <w:pPr>
+        <w:spacing w:line="240" w:lineRule="auto"/>
+        <w:ind w:left="0" w:firstLine="0"/>
+        <w:rPr>
+          <w:sz w:val="24"/>
+          <w:szCs w:val="24"/>
+          <w:highlight w:val="white"/>
+        </w:rPr>
+      </w:pPr>
+      <w:r>
+        <w:rPr>
+          <w:sz w:val="24"/>
+          <w:szCs w:val="24"/>
+          <w:highlight w:val="white"/>
+        </w:rPr>
+        <w:t xml:space="preserve">Wang, </w:t>
+      </w:r>
+      <w:proofErr w:type="spellStart"/>
+      <w:r>
+        <w:rPr>
+          <w:sz w:val="24"/>
+          <w:szCs w:val="24"/>
+          <w:highlight w:val="white"/>
+        </w:rPr>
+        <w:t>Saji</w:t>
+      </w:r>
+      <w:proofErr w:type="spellEnd"/>
+      <w:r>
+        <w:rPr>
+          <w:sz w:val="24"/>
+          <w:szCs w:val="24"/>
+          <w:highlight w:val="white"/>
+        </w:rPr>
+        <w:t xml:space="preserve">; </w:t>
+      </w:r>
+      <w:proofErr w:type="spellStart"/>
+      <w:r>
+        <w:rPr>
+          <w:b/>
+          <w:bCs/>
+          <w:sz w:val="24"/>
+          <w:szCs w:val="24"/>
+          <w:highlight w:val="white"/>
+        </w:rPr>
+        <w:t>Basics</w:t>
+      </w:r>
+      <w:proofErr w:type="spellEnd"/>
+      <w:r>
+        <w:rPr>
+          <w:b/>
+          <w:bCs/>
+          <w:sz w:val="24"/>
+          <w:szCs w:val="24"/>
+          <w:highlight w:val="white"/>
+        </w:rPr>
+        <w:t xml:space="preserve"> </w:t>
+      </w:r>
+      <w:proofErr w:type="spellStart"/>
+      <w:r>
+        <w:rPr>
+          <w:b/>
+          <w:bCs/>
+          <w:sz w:val="24"/>
+          <w:szCs w:val="24"/>
+          <w:highlight w:val="white"/>
+        </w:rPr>
+        <w:t>of</w:t>
+      </w:r>
+      <w:proofErr w:type="spellEnd"/>
+      <w:r>
+        <w:rPr>
+          <w:b/>
+          <w:bCs/>
+          <w:sz w:val="24"/>
+          <w:szCs w:val="24"/>
+          <w:highlight w:val="white"/>
+        </w:rPr>
+        <w:t xml:space="preserve"> </w:t>
+      </w:r>
+      <w:proofErr w:type="spellStart"/>
+      <w:r>
+        <w:rPr>
+          <w:b/>
+          <w:bCs/>
+          <w:sz w:val="24"/>
+          <w:szCs w:val="24"/>
+          <w:highlight w:val="white"/>
+        </w:rPr>
+        <w:t>Encryption</w:t>
+      </w:r>
+      <w:proofErr w:type="spellEnd"/>
+      <w:r>
+        <w:rPr>
+          <w:b/>
+          <w:bCs/>
+          <w:sz w:val="24"/>
+          <w:szCs w:val="24"/>
+          <w:highlight w:val="white"/>
+        </w:rPr>
+        <w:t xml:space="preserve">: The </w:t>
+      </w:r>
+      <w:proofErr w:type="spellStart"/>
+      <w:r>
+        <w:rPr>
+          <w:b/>
+          <w:bCs/>
+          <w:sz w:val="24"/>
+          <w:szCs w:val="24"/>
+          <w:highlight w:val="white"/>
+        </w:rPr>
+        <w:t>Diffie-Hellman</w:t>
+      </w:r>
+      <w:proofErr w:type="spellEnd"/>
+      <w:r>
+        <w:rPr>
+          <w:b/>
+          <w:bCs/>
+          <w:sz w:val="24"/>
+          <w:szCs w:val="24"/>
+          <w:highlight w:val="white"/>
+        </w:rPr>
+        <w:t xml:space="preserve"> </w:t>
+      </w:r>
+      <w:proofErr w:type="spellStart"/>
+      <w:r>
+        <w:rPr>
+          <w:b/>
+          <w:bCs/>
+          <w:sz w:val="24"/>
+          <w:szCs w:val="24"/>
+          <w:highlight w:val="white"/>
+        </w:rPr>
+        <w:t>key</w:t>
+      </w:r>
+      <w:proofErr w:type="spellEnd"/>
+      <w:r>
+        <w:rPr>
+          <w:b/>
+          <w:bCs/>
+          <w:sz w:val="24"/>
+          <w:szCs w:val="24"/>
+          <w:highlight w:val="white"/>
+        </w:rPr>
+        <w:t xml:space="preserve"> Exchange </w:t>
+      </w:r>
+      <w:proofErr w:type="spellStart"/>
+      <w:r>
+        <w:rPr>
+          <w:b/>
+          <w:bCs/>
+          <w:sz w:val="24"/>
+          <w:szCs w:val="24"/>
+          <w:highlight w:val="white"/>
+        </w:rPr>
+        <w:t>Explained</w:t>
+      </w:r>
+      <w:proofErr w:type="spellEnd"/>
+      <w:r>
+        <w:rPr>
+          <w:sz w:val="24"/>
+          <w:szCs w:val="24"/>
+          <w:highlight w:val="white"/>
+        </w:rPr>
+        <w:t>, 2022, Disponível em: &lt;</w:t>
+      </w:r>
+      <w:hyperlink r:id="rId11" w:history="1">
+        <w:r>
+          <w:rPr>
+            <w:rStyle w:val="Hyperlink"/>
+            <w:color w:val="auto"/>
+            <w:sz w:val="24"/>
+            <w:szCs w:val="24"/>
+            <w:u w:val="none"/>
+          </w:rPr>
+          <w:t>https://dev.to/dwd/crypto-show-and-tell-the-wonders-of-diffie-hellman-merkle-2jah</w:t>
+        </w:r>
+      </w:hyperlink>
+      <w:r>
+        <w:rPr>
+          <w:sz w:val="24"/>
+          <w:szCs w:val="24"/>
+          <w:highlight w:val="white"/>
+        </w:rPr>
+        <w:t>&gt;</w:t>
+      </w:r>
+    </w:p>
+    <w:p>
+      <w:pPr>
+        <w:spacing w:line="240" w:lineRule="auto"/>
+        <w:ind w:left="0" w:firstLine="0"/>
+        <w:rPr>
+          <w:color w:val="333333"/>
+          <w:sz w:val="24"/>
+          <w:szCs w:val="24"/>
+          <w:highlight w:val="white"/>
+        </w:rPr>
+      </w:pPr>
+    </w:p>
+    <w:p>
+      <w:pPr>
+        <w:spacing w:line="240" w:lineRule="auto"/>
+        <w:ind w:left="0" w:firstLine="0"/>
+        <w:rPr>
+          <w:color w:val="333333"/>
+          <w:sz w:val="24"/>
+          <w:szCs w:val="24"/>
+          <w:highlight w:val="white"/>
+        </w:rPr>
+      </w:pPr>
+      <w:r>
+        <w:rPr>
+          <w:color w:val="333333"/>
+          <w:sz w:val="24"/>
+          <w:szCs w:val="24"/>
+          <w:highlight w:val="white"/>
+        </w:rPr>
+        <w:t xml:space="preserve">OLIVEIRA, Carla Josefa Gonçalo de; </w:t>
+      </w:r>
+      <w:r>
+        <w:rPr>
+          <w:b/>
+          <w:bCs/>
+          <w:color w:val="333333"/>
+          <w:sz w:val="24"/>
+          <w:szCs w:val="24"/>
+          <w:highlight w:val="white"/>
+        </w:rPr>
+        <w:t>PROTOCOLO DIFFIE-HELLMAN</w:t>
+      </w:r>
+      <w:r>
+        <w:rPr>
+          <w:color w:val="333333"/>
+          <w:sz w:val="24"/>
+          <w:szCs w:val="24"/>
+          <w:highlight w:val="white"/>
+        </w:rPr>
+        <w:t xml:space="preserve">, </w:t>
+      </w:r>
+      <w:r>
+        <w:rPr>
+          <w:color w:val="333333"/>
+          <w:sz w:val="24"/>
+          <w:szCs w:val="24"/>
+          <w:highlight w:val="white"/>
+        </w:rPr>
+        <w:t>p. 1-55,</w:t>
+      </w:r>
+      <w:r>
+        <w:rPr>
+          <w:color w:val="333333"/>
+          <w:sz w:val="24"/>
+          <w:szCs w:val="24"/>
+          <w:highlight w:val="white"/>
+        </w:rPr>
+        <w:t xml:space="preserve"> </w:t>
+      </w:r>
+      <w:r>
+        <w:rPr>
+          <w:color w:val="333333"/>
+          <w:sz w:val="24"/>
+          <w:szCs w:val="24"/>
+          <w:highlight w:val="white"/>
+        </w:rPr>
+        <w:t>Disponível em: &lt;</w:t>
+      </w:r>
+      <w:r>
+        <w:t xml:space="preserve"> </w:t>
+      </w:r>
+      <w:hyperlink r:id="rId12" w:history="1">
+        <w:r>
+          <w:rPr>
+            <w:rStyle w:val="Hyperlink"/>
+            <w:color w:val="auto"/>
+            <w:sz w:val="24"/>
+            <w:szCs w:val="24"/>
+            <w:u w:val="none"/>
+          </w:rPr>
+          <w:t>https://repositorio.ifpb.edu.br/handle/177683/1699</w:t>
+        </w:r>
+      </w:hyperlink>
+      <w:r>
+        <w:rPr>
+          <w:color w:val="333333"/>
+          <w:sz w:val="24"/>
+          <w:szCs w:val="24"/>
+          <w:highlight w:val="white"/>
+        </w:rPr>
+        <w:t>&gt;</w:t>
+      </w:r>
+    </w:p>
+    <w:p>
+      <w:pPr>
+        <w:spacing w:line="240" w:lineRule="auto"/>
+        <w:ind w:left="0" w:firstLine="0"/>
+        <w:rPr>
+          <w:color w:val="333333"/>
+          <w:sz w:val="24"/>
+          <w:szCs w:val="24"/>
+          <w:highlight w:val="white"/>
+        </w:rPr>
+      </w:pPr>
+    </w:p>
+    <w:p>
+      <w:pPr>
+        <w:ind w:left="0" w:firstLine="0"/>
+      </w:pPr>
     </w:p>
     <w:sectPr>
-      <w:headerReference w:type="default" r:id="rId9"/>
-      <w:footerReference w:type="default" r:id="rId10"/>
-      <w:headerReference w:type="first" r:id="rId11"/>
-      <w:pgSz w:w="11909" w:h="16834" w:code="9"/>
+      <w:headerReference w:type="default" r:id="rId13"/>
+      <w:footerReference w:type="default" r:id="rId14"/>
+      <w:headerReference w:type="first" r:id="rId15"/>
+      <w:pgSz w:w="11909" w:h="16834"/>
       <w:pgMar w:top="1701" w:right="1134" w:bottom="1134" w:left="1701" w:header="0" w:footer="284" w:gutter="0"/>
       <w:pgNumType w:start="1"/>
       <w:cols w:space="720"/>
       <w:titlePg/>
-      <w:docGrid w:linePitch="299"/>
     </w:sectPr>
   </w:body>
 </w:document>
@@ -485,41 +2539,74 @@
 
 <file path=word/footer1.xml><?xml version="1.0" encoding="utf-8"?>
 <w:ftr xmlns:wpc="http://schemas.microsoft.com/office/word/2010/wordprocessingCanvas" xmlns:cx="http://schemas.microsoft.com/office/drawing/2014/chartex" xmlns:cx1="http://schemas.microsoft.com/office/drawing/2015/9/8/chartex" xmlns:cx2="http://schemas.microsoft.com/office/drawing/2015/10/21/chartex" xmlns:cx3="http://schemas.microsoft.com/office/drawing/2016/5/9/chartex" xmlns:cx4="http://schemas.microsoft.com/office/drawing/2016/5/10/chartex" xmlns:cx5="http://schemas.microsoft.com/office/drawing/2016/5/11/chartex" xmlns:cx6="http://schemas.microsoft.com/office/drawing/2016/5/12/chartex" xmlns:cx7="http://schemas.microsoft.com/office/drawing/2016/5/13/chartex" xmlns:cx8="http://schemas.microsoft.com/office/drawing/2016/5/14/chartex" xmlns:mc="http://schemas.openxmlformats.org/markup-compatibility/2006" xmlns:aink="http://schemas.microsoft.com/office/drawing/2016/ink" xmlns:am3d="http://schemas.microsoft.com/office/drawing/2017/model3d" xmlns:o="urn:schemas-microsoft-com:office:office" xmlns:oel="http://schemas.microsoft.com/office/2019/extlst" xmlns:r="http://schemas.openxmlformats.org/officeDocument/2006/relationships" xmlns:m="http://schemas.openxmlformats.org/officeDocument/2006/math" xmlns:v="urn:schemas-microsoft-com:vml" xmlns:wp14="http://schemas.microsoft.com/office/word/2010/wordprocessingDrawing" xmlns:wp="http://schemas.openxmlformats.org/drawingml/2006/wordprocessingDrawing" xmlns:w10="urn:schemas-microsoft-com:office:word" xmlns:w="http://schemas.openxmlformats.org/wordprocessingml/2006/main" xmlns:w14="http://schemas.microsoft.com/office/word/2010/wordml" xmlns:w15="http://schemas.microsoft.com/office/word/2012/wordml" xmlns:w16cex="http://schemas.microsoft.com/office/word/2018/wordml/cex" xmlns:w16cid="http://schemas.microsoft.com/office/word/2016/wordml/cid" xmlns:w16="http://schemas.microsoft.com/office/word/2018/wordml" xmlns:w16sdtdh="http://schemas.microsoft.com/office/word/2020/wordml/sdtdatahash" xmlns:w16se="http://schemas.microsoft.com/office/word/2015/wordml/symex" xmlns:wpg="http://schemas.microsoft.com/office/word/2010/wordprocessingGroup" xmlns:wpi="http://schemas.microsoft.com/office/word/2010/wordprocessingInk" xmlns:wne="http://schemas.microsoft.com/office/word/2006/wordml" xmlns:wps="http://schemas.microsoft.com/office/word/2010/wordprocessingShape" mc:Ignorable="w14 w15 w16se w16cid w16 w16cex w16sdtdh wp14">
-  <w:sdt>
-    <w:sdtPr>
-      <w:id w:val="-1225051550"/>
-      <w:docPartObj>
-        <w:docPartGallery w:val="Page Numbers (Bottom of Page)"/>
-        <w:docPartUnique/>
-      </w:docPartObj>
-    </w:sdtPr>
-    <w:sdtContent>
-      <w:p>
-        <w:pPr>
-          <w:pStyle w:val="Rodap"/>
-          <w:jc w:val="right"/>
-        </w:pPr>
-        <w:r>
-          <w:fldChar w:fldCharType="begin"/>
-        </w:r>
-        <w:r>
-          <w:instrText>PAGE   \* MERGEFORMAT</w:instrText>
-        </w:r>
-        <w:r>
-          <w:fldChar w:fldCharType="separate"/>
-        </w:r>
-        <w:r>
-          <w:t>2</w:t>
-        </w:r>
-        <w:r>
-          <w:fldChar w:fldCharType="end"/>
-        </w:r>
-      </w:p>
-    </w:sdtContent>
-  </w:sdt>
   <w:p>
     <w:pPr>
-      <w:pStyle w:val="Rodap"/>
+      <w:pBdr>
+        <w:top w:val="nil"/>
+        <w:left w:val="nil"/>
+        <w:bottom w:val="nil"/>
+        <w:right w:val="nil"/>
+        <w:between w:val="nil"/>
+      </w:pBdr>
+      <w:tabs>
+        <w:tab w:val="center" w:pos="4252"/>
+        <w:tab w:val="right" w:pos="8504"/>
+      </w:tabs>
+      <w:spacing w:line="240" w:lineRule="auto"/>
+      <w:jc w:val="right"/>
+      <w:rPr>
+        <w:color w:val="000000"/>
+      </w:rPr>
+    </w:pPr>
+    <w:r>
+      <w:rPr>
+        <w:color w:val="000000"/>
+      </w:rPr>
+      <w:fldChar w:fldCharType="begin"/>
+    </w:r>
+    <w:r>
+      <w:rPr>
+        <w:color w:val="000000"/>
+      </w:rPr>
+      <w:instrText>PAGE</w:instrText>
+    </w:r>
+    <w:r>
+      <w:rPr>
+        <w:color w:val="000000"/>
+      </w:rPr>
+      <w:fldChar w:fldCharType="separate"/>
+    </w:r>
+    <w:r>
+      <w:rPr>
+        <w:noProof/>
+        <w:color w:val="000000"/>
+      </w:rPr>
+      <w:t>2</w:t>
+    </w:r>
+    <w:r>
+      <w:rPr>
+        <w:color w:val="000000"/>
+      </w:rPr>
+      <w:fldChar w:fldCharType="end"/>
+    </w:r>
+  </w:p>
+  <w:p>
+    <w:pPr>
+      <w:pBdr>
+        <w:top w:val="nil"/>
+        <w:left w:val="nil"/>
+        <w:bottom w:val="nil"/>
+        <w:right w:val="nil"/>
+        <w:between w:val="nil"/>
+      </w:pBdr>
+      <w:tabs>
+        <w:tab w:val="center" w:pos="4252"/>
+        <w:tab w:val="right" w:pos="8504"/>
+      </w:tabs>
+      <w:spacing w:line="240" w:lineRule="auto"/>
+      <w:rPr>
+        <w:color w:val="000000"/>
+      </w:rPr>
     </w:pPr>
   </w:p>
 </w:ftr>
@@ -588,39 +2675,28 @@
         <w:color w:val="000000"/>
         <w:sz w:val="20"/>
         <w:szCs w:val="20"/>
-        <w:bdr w:val="none" w:sz="0" w:space="0" w:color="auto" w:frame="1"/>
       </w:rPr>
       <w:drawing>
-        <wp:inline distT="0" distB="0" distL="0" distR="0" wp14:anchorId="3E71EFEE" wp14:editId="340E55CD">
+        <wp:inline distT="0" distB="0" distL="0" distR="0" wp14:anchorId="6D29D8EC" wp14:editId="7973B78D">
           <wp:extent cx="2773680" cy="365760"/>
-          <wp:effectExtent l="0" t="0" r="7620" b="0"/>
-          <wp:docPr id="4" name="Imagem 4"/>
-          <wp:cNvGraphicFramePr>
-            <a:graphicFrameLocks xmlns:a="http://schemas.openxmlformats.org/drawingml/2006/main" noChangeAspect="1"/>
-          </wp:cNvGraphicFramePr>
+          <wp:effectExtent l="0" t="0" r="0" b="0"/>
+          <wp:docPr id="2" name="image1.jpg"/>
+          <wp:cNvGraphicFramePr/>
           <a:graphic xmlns:a="http://schemas.openxmlformats.org/drawingml/2006/main">
             <a:graphicData uri="http://schemas.openxmlformats.org/drawingml/2006/picture">
               <pic:pic xmlns:pic="http://schemas.openxmlformats.org/drawingml/2006/picture">
                 <pic:nvPicPr>
-                  <pic:cNvPr id="0" name="Picture 1"/>
-                  <pic:cNvPicPr>
-                    <a:picLocks noChangeAspect="1" noChangeArrowheads="1"/>
-                  </pic:cNvPicPr>
+                  <pic:cNvPr id="0" name="image1.jpg"/>
+                  <pic:cNvPicPr preferRelativeResize="0"/>
                 </pic:nvPicPr>
                 <pic:blipFill>
-                  <a:blip r:embed="rId1">
-                    <a:extLst>
-                      <a:ext uri="{28A0092B-C50C-407E-A947-70E740481C1C}">
-                        <a14:useLocalDpi xmlns:a14="http://schemas.microsoft.com/office/drawing/2010/main" val="0"/>
-                      </a:ext>
-                    </a:extLst>
-                  </a:blip>
+                  <a:blip r:embed="rId1"/>
                   <a:srcRect/>
                   <a:stretch>
                     <a:fillRect/>
                   </a:stretch>
                 </pic:blipFill>
-                <pic:spPr bwMode="auto">
+                <pic:spPr>
                   <a:xfrm>
                     <a:off x="0" y="0"/>
                     <a:ext cx="2773680" cy="365760"/>
@@ -628,10 +2704,7 @@
                   <a:prstGeom prst="rect">
                     <a:avLst/>
                   </a:prstGeom>
-                  <a:noFill/>
-                  <a:ln>
-                    <a:noFill/>
-                  </a:ln>
+                  <a:ln/>
                 </pic:spPr>
               </pic:pic>
             </a:graphicData>
@@ -682,39 +2755,28 @@
         <w:color w:val="000000"/>
         <w:sz w:val="20"/>
         <w:szCs w:val="20"/>
-        <w:bdr w:val="none" w:sz="0" w:space="0" w:color="auto" w:frame="1"/>
       </w:rPr>
       <w:drawing>
-        <wp:inline distT="0" distB="0" distL="0" distR="0" wp14:anchorId="60C83DB2" wp14:editId="16283DB1">
+        <wp:inline distT="0" distB="0" distL="0" distR="0" wp14:anchorId="67558E56" wp14:editId="58426BA8">
           <wp:extent cx="2773680" cy="365760"/>
-          <wp:effectExtent l="0" t="0" r="7620" b="0"/>
-          <wp:docPr id="3" name="Imagem 3"/>
-          <wp:cNvGraphicFramePr>
-            <a:graphicFrameLocks xmlns:a="http://schemas.openxmlformats.org/drawingml/2006/main" noChangeAspect="1"/>
-          </wp:cNvGraphicFramePr>
+          <wp:effectExtent l="0" t="0" r="0" b="0"/>
+          <wp:docPr id="3" name="image1.jpg"/>
+          <wp:cNvGraphicFramePr/>
           <a:graphic xmlns:a="http://schemas.openxmlformats.org/drawingml/2006/main">
             <a:graphicData uri="http://schemas.openxmlformats.org/drawingml/2006/picture">
               <pic:pic xmlns:pic="http://schemas.openxmlformats.org/drawingml/2006/picture">
                 <pic:nvPicPr>
-                  <pic:cNvPr id="0" name="Picture 1"/>
-                  <pic:cNvPicPr>
-                    <a:picLocks noChangeAspect="1" noChangeArrowheads="1"/>
-                  </pic:cNvPicPr>
+                  <pic:cNvPr id="0" name="image1.jpg"/>
+                  <pic:cNvPicPr preferRelativeResize="0"/>
                 </pic:nvPicPr>
                 <pic:blipFill>
-                  <a:blip r:embed="rId1">
-                    <a:extLst>
-                      <a:ext uri="{28A0092B-C50C-407E-A947-70E740481C1C}">
-                        <a14:useLocalDpi xmlns:a14="http://schemas.microsoft.com/office/drawing/2010/main" val="0"/>
-                      </a:ext>
-                    </a:extLst>
-                  </a:blip>
+                  <a:blip r:embed="rId1"/>
                   <a:srcRect/>
                   <a:stretch>
                     <a:fillRect/>
                   </a:stretch>
                 </pic:blipFill>
-                <pic:spPr bwMode="auto">
+                <pic:spPr>
                   <a:xfrm>
                     <a:off x="0" y="0"/>
                     <a:ext cx="2773680" cy="365760"/>
@@ -722,10 +2784,7 @@
                   <a:prstGeom prst="rect">
                     <a:avLst/>
                   </a:prstGeom>
-                  <a:noFill/>
-                  <a:ln>
-                    <a:noFill/>
-                  </a:ln>
+                  <a:ln/>
                 </pic:spPr>
               </pic:pic>
             </a:graphicData>
@@ -736,132 +2795,25 @@
   </w:p>
   <w:p>
     <w:pPr>
-      <w:pStyle w:val="Cabealho"/>
+      <w:pBdr>
+        <w:top w:val="nil"/>
+        <w:left w:val="nil"/>
+        <w:bottom w:val="nil"/>
+        <w:right w:val="nil"/>
+        <w:between w:val="nil"/>
+      </w:pBdr>
+      <w:tabs>
+        <w:tab w:val="center" w:pos="4252"/>
+        <w:tab w:val="right" w:pos="8504"/>
+      </w:tabs>
+      <w:spacing w:line="240" w:lineRule="auto"/>
       <w:ind w:left="0" w:firstLine="0"/>
+      <w:rPr>
+        <w:color w:val="000000"/>
+      </w:rPr>
     </w:pPr>
   </w:p>
 </w:hdr>
-</file>
-
-<file path=word/numbering.xml><?xml version="1.0" encoding="utf-8"?>
-<w:numbering xmlns:wpc="http://schemas.microsoft.com/office/word/2010/wordprocessingCanvas" xmlns:cx="http://schemas.microsoft.com/office/drawing/2014/chartex" xmlns:cx1="http://schemas.microsoft.com/office/drawing/2015/9/8/chartex" xmlns:cx2="http://schemas.microsoft.com/office/drawing/2015/10/21/chartex" xmlns:cx3="http://schemas.microsoft.com/office/drawing/2016/5/9/chartex" xmlns:cx4="http://schemas.microsoft.com/office/drawing/2016/5/10/chartex" xmlns:cx5="http://schemas.microsoft.com/office/drawing/2016/5/11/chartex" xmlns:cx6="http://schemas.microsoft.com/office/drawing/2016/5/12/chartex" xmlns:cx7="http://schemas.microsoft.com/office/drawing/2016/5/13/chartex" xmlns:cx8="http://schemas.microsoft.com/office/drawing/2016/5/14/chartex" xmlns:mc="http://schemas.openxmlformats.org/markup-compatibility/2006" xmlns:aink="http://schemas.microsoft.com/office/drawing/2016/ink" xmlns:am3d="http://schemas.microsoft.com/office/drawing/2017/model3d" xmlns:o="urn:schemas-microsoft-com:office:office" xmlns:oel="http://schemas.microsoft.com/office/2019/extlst" xmlns:r="http://schemas.openxmlformats.org/officeDocument/2006/relationships" xmlns:m="http://schemas.openxmlformats.org/officeDocument/2006/math" xmlns:v="urn:schemas-microsoft-com:vml" xmlns:wp14="http://schemas.microsoft.com/office/word/2010/wordprocessingDrawing" xmlns:wp="http://schemas.openxmlformats.org/drawingml/2006/wordprocessingDrawing" xmlns:w10="urn:schemas-microsoft-com:office:word" xmlns:w="http://schemas.openxmlformats.org/wordprocessingml/2006/main" xmlns:w14="http://schemas.microsoft.com/office/word/2010/wordml" xmlns:w15="http://schemas.microsoft.com/office/word/2012/wordml" xmlns:w16cex="http://schemas.microsoft.com/office/word/2018/wordml/cex" xmlns:w16cid="http://schemas.microsoft.com/office/word/2016/wordml/cid" xmlns:w16="http://schemas.microsoft.com/office/word/2018/wordml" xmlns:w16sdtdh="http://schemas.microsoft.com/office/word/2020/wordml/sdtdatahash" xmlns:w16se="http://schemas.microsoft.com/office/word/2015/wordml/symex" xmlns:wpg="http://schemas.microsoft.com/office/word/2010/wordprocessingGroup" xmlns:wpi="http://schemas.microsoft.com/office/word/2010/wordprocessingInk" xmlns:wne="http://schemas.microsoft.com/office/word/2006/wordml" xmlns:wps="http://schemas.microsoft.com/office/word/2010/wordprocessingShape" mc:Ignorable="w14 w15 w16se w16cid w16 w16cex w16sdtdh wp14">
-  <w:abstractNum w:abstractNumId="0" w15:restartNumberingAfterBreak="0">
-    <w:nsid w:val="53A2331D"/>
-    <w:multiLevelType w:val="multilevel"/>
-    <w:tmpl w:val="35E4FC2E"/>
-    <w:lvl w:ilvl="0">
-      <w:start w:val="1"/>
-      <w:numFmt w:val="decimal"/>
-      <w:lvlText w:val="%1."/>
-      <w:lvlJc w:val="left"/>
-      <w:pPr>
-        <w:ind w:left="720" w:hanging="360"/>
-      </w:pPr>
-      <w:rPr>
-        <w:u w:val="none"/>
-      </w:rPr>
-    </w:lvl>
-    <w:lvl w:ilvl="1">
-      <w:start w:val="1"/>
-      <w:numFmt w:val="lowerLetter"/>
-      <w:lvlText w:val="%2."/>
-      <w:lvlJc w:val="left"/>
-      <w:pPr>
-        <w:ind w:left="1440" w:hanging="360"/>
-      </w:pPr>
-      <w:rPr>
-        <w:u w:val="none"/>
-      </w:rPr>
-    </w:lvl>
-    <w:lvl w:ilvl="2">
-      <w:start w:val="1"/>
-      <w:numFmt w:val="lowerRoman"/>
-      <w:lvlText w:val="%3."/>
-      <w:lvlJc w:val="right"/>
-      <w:pPr>
-        <w:ind w:left="2160" w:hanging="360"/>
-      </w:pPr>
-      <w:rPr>
-        <w:u w:val="none"/>
-      </w:rPr>
-    </w:lvl>
-    <w:lvl w:ilvl="3">
-      <w:start w:val="1"/>
-      <w:numFmt w:val="decimal"/>
-      <w:lvlText w:val="%4."/>
-      <w:lvlJc w:val="left"/>
-      <w:pPr>
-        <w:ind w:left="2880" w:hanging="360"/>
-      </w:pPr>
-      <w:rPr>
-        <w:u w:val="none"/>
-      </w:rPr>
-    </w:lvl>
-    <w:lvl w:ilvl="4">
-      <w:start w:val="1"/>
-      <w:numFmt w:val="lowerLetter"/>
-      <w:lvlText w:val="%5."/>
-      <w:lvlJc w:val="left"/>
-      <w:pPr>
-        <w:ind w:left="3600" w:hanging="360"/>
-      </w:pPr>
-      <w:rPr>
-        <w:u w:val="none"/>
-      </w:rPr>
-    </w:lvl>
-    <w:lvl w:ilvl="5">
-      <w:start w:val="1"/>
-      <w:numFmt w:val="lowerRoman"/>
-      <w:lvlText w:val="%6."/>
-      <w:lvlJc w:val="right"/>
-      <w:pPr>
-        <w:ind w:left="4320" w:hanging="360"/>
-      </w:pPr>
-      <w:rPr>
-        <w:u w:val="none"/>
-      </w:rPr>
-    </w:lvl>
-    <w:lvl w:ilvl="6">
-      <w:start w:val="1"/>
-      <w:numFmt w:val="decimal"/>
-      <w:lvlText w:val="%7."/>
-      <w:lvlJc w:val="left"/>
-      <w:pPr>
-        <w:ind w:left="5040" w:hanging="360"/>
-      </w:pPr>
-      <w:rPr>
-        <w:u w:val="none"/>
-      </w:rPr>
-    </w:lvl>
-    <w:lvl w:ilvl="7">
-      <w:start w:val="1"/>
-      <w:numFmt w:val="lowerLetter"/>
-      <w:lvlText w:val="%8."/>
-      <w:lvlJc w:val="left"/>
-      <w:pPr>
-        <w:ind w:left="5760" w:hanging="360"/>
-      </w:pPr>
-      <w:rPr>
-        <w:u w:val="none"/>
-      </w:rPr>
-    </w:lvl>
-    <w:lvl w:ilvl="8">
-      <w:start w:val="1"/>
-      <w:numFmt w:val="lowerRoman"/>
-      <w:lvlText w:val="%9."/>
-      <w:lvlJc w:val="right"/>
-      <w:pPr>
-        <w:ind w:left="6480" w:hanging="360"/>
-      </w:pPr>
-      <w:rPr>
-        <w:u w:val="none"/>
-      </w:rPr>
-    </w:lvl>
-  </w:abstractNum>
-  <w:num w:numId="1" w16cid:durableId="1723096315">
-    <w:abstractNumId w:val="0"/>
-  </w:num>
-</w:numbering>
 </file>
 
 <file path=word/styles.xml><?xml version="1.0" encoding="utf-8"?>
@@ -1264,6 +3216,7 @@
   <w:style w:type="paragraph" w:default="1" w:styleId="Normal">
     <w:name w:val="Normal"/>
     <w:qFormat/>
+    <w:rsid w:val="00391EC6"/>
   </w:style>
   <w:style w:type="paragraph" w:styleId="Ttulo1">
     <w:name w:val="heading 1"/>
@@ -1449,66 +3402,37 @@
       <w:szCs w:val="30"/>
     </w:rPr>
   </w:style>
-  <w:style w:type="paragraph" w:styleId="Cabealho">
-    <w:name w:val="header"/>
-    <w:basedOn w:val="Normal"/>
-    <w:link w:val="CabealhoChar"/>
+  <w:style w:type="character" w:styleId="Hyperlink">
+    <w:name w:val="Hyperlink"/>
+    <w:basedOn w:val="Fontepargpadro"/>
     <w:uiPriority w:val="99"/>
     <w:unhideWhenUsed/>
-    <w:rsid w:val="0018720F"/>
-    <w:pPr>
-      <w:tabs>
-        <w:tab w:val="center" w:pos="4252"/>
-        <w:tab w:val="right" w:pos="8504"/>
-      </w:tabs>
-      <w:spacing w:line="240" w:lineRule="auto"/>
-    </w:pPr>
+    <w:rsid w:val="00391EC6"/>
+    <w:rPr>
+      <w:color w:val="0000FF" w:themeColor="hyperlink"/>
+      <w:u w:val="single"/>
+    </w:rPr>
   </w:style>
-  <w:style w:type="character" w:customStyle="1" w:styleId="CabealhoChar">
-    <w:name w:val="Cabeçalho Char"/>
+  <w:style w:type="character" w:styleId="MenoPendente">
+    <w:name w:val="Unresolved Mention"/>
     <w:basedOn w:val="Fontepargpadro"/>
-    <w:link w:val="Cabealho"/>
-    <w:uiPriority w:val="99"/>
-    <w:rsid w:val="0018720F"/>
-  </w:style>
-  <w:style w:type="paragraph" w:styleId="Rodap">
-    <w:name w:val="footer"/>
-    <w:basedOn w:val="Normal"/>
-    <w:link w:val="RodapChar"/>
-    <w:uiPriority w:val="99"/>
-    <w:unhideWhenUsed/>
-    <w:rsid w:val="0018720F"/>
-    <w:pPr>
-      <w:tabs>
-        <w:tab w:val="center" w:pos="4252"/>
-        <w:tab w:val="right" w:pos="8504"/>
-      </w:tabs>
-      <w:spacing w:line="240" w:lineRule="auto"/>
-    </w:pPr>
-  </w:style>
-  <w:style w:type="character" w:customStyle="1" w:styleId="RodapChar">
-    <w:name w:val="Rodapé Char"/>
-    <w:basedOn w:val="Fontepargpadro"/>
-    <w:link w:val="Rodap"/>
-    <w:uiPriority w:val="99"/>
-    <w:rsid w:val="0018720F"/>
-  </w:style>
-  <w:style w:type="paragraph" w:styleId="NormalWeb">
-    <w:name w:val="Normal (Web)"/>
-    <w:basedOn w:val="Normal"/>
     <w:uiPriority w:val="99"/>
     <w:semiHidden/>
     <w:unhideWhenUsed/>
-    <w:rsid w:val="0018720F"/>
-    <w:pPr>
-      <w:spacing w:before="100" w:beforeAutospacing="1" w:after="100" w:afterAutospacing="1" w:line="240" w:lineRule="auto"/>
-      <w:ind w:left="0" w:firstLine="0"/>
-      <w:jc w:val="left"/>
-    </w:pPr>
+    <w:rsid w:val="00391EC6"/>
     <w:rPr>
-      <w:rFonts w:ascii="Times New Roman" w:eastAsia="Times New Roman" w:hAnsi="Times New Roman" w:cs="Times New Roman"/>
-      <w:sz w:val="24"/>
-      <w:szCs w:val="24"/>
+      <w:color w:val="605E5C"/>
+      <w:shd w:val="clear" w:color="auto" w:fill="E1DFDD"/>
+    </w:rPr>
+  </w:style>
+  <w:style w:type="character" w:styleId="TextodoEspaoReservado">
+    <w:name w:val="Placeholder Text"/>
+    <w:basedOn w:val="Fontepargpadro"/>
+    <w:uiPriority w:val="99"/>
+    <w:semiHidden/>
+    <w:rsid w:val="006E2334"/>
+    <w:rPr>
+      <w:color w:val="808080"/>
     </w:rPr>
   </w:style>
 </w:styles>
@@ -1832,16 +3756,4 @@
   </a:objectDefaults>
   <a:extraClrSchemeLst/>
 </a:theme>
-</file>
-
-<file path=customXml/item1.xml><?xml version="1.0" encoding="utf-8"?>
-<b:Sources xmlns:b="http://schemas.openxmlformats.org/officeDocument/2006/bibliography" xmlns="http://schemas.openxmlformats.org/officeDocument/2006/bibliography" SelectedStyle="\APASixthEditionOfficeOnline.xsl" StyleName="APA" Version="6"/>
-</file>
-
-<file path=customXml/itemProps1.xml><?xml version="1.0" encoding="utf-8"?>
-<ds:datastoreItem xmlns:ds="http://schemas.openxmlformats.org/officeDocument/2006/customXml" ds:itemID="{C42B5895-00DF-4FC7-BAEC-5229CA025851}">
-  <ds:schemaRefs>
-    <ds:schemaRef ds:uri="http://schemas.openxmlformats.org/officeDocument/2006/bibliography"/>
-  </ds:schemaRefs>
-</ds:datastoreItem>
 </file>
</xml_diff>